<commit_message>
Addec clean up version
</commit_message>
<xml_diff>
--- a/EPQ Writeups/Writeup.docx
+++ b/EPQ Writeups/Writeup.docx
@@ -1,6 +1,6 @@
 
 <file path=word/document.xml><?xml version="1.0" encoding="utf-8"?>
-<w:document xmlns:wpc="http://schemas.microsoft.com/office/word/2010/wordprocessingCanvas" xmlns:cx="http://schemas.microsoft.com/office/drawing/2014/chartex" xmlns:cx1="http://schemas.microsoft.com/office/drawing/2015/9/8/chartex" xmlns:cx2="http://schemas.microsoft.com/office/drawing/2015/10/21/chartex" xmlns:cx3="http://schemas.microsoft.com/office/drawing/2016/5/9/chartex" xmlns:cx4="http://schemas.microsoft.com/office/drawing/2016/5/10/chartex" xmlns:cx5="http://schemas.microsoft.com/office/drawing/2016/5/11/chartex" xmlns:cx6="http://schemas.microsoft.com/office/drawing/2016/5/12/chartex" xmlns:cx7="http://schemas.microsoft.com/office/drawing/2016/5/13/chartex" xmlns:cx8="http://schemas.microsoft.com/office/drawing/2016/5/14/chartex" xmlns:mc="http://schemas.openxmlformats.org/markup-compatibility/2006" xmlns:aink="http://schemas.microsoft.com/office/drawing/2016/ink" xmlns:am3d="http://schemas.microsoft.com/office/drawing/2017/model3d" xmlns:o="urn:schemas-microsoft-com:office:office" xmlns:r="http://schemas.openxmlformats.org/officeDocument/2006/relationships" xmlns:m="http://schemas.openxmlformats.org/officeDocument/2006/math" xmlns:v="urn:schemas-microsoft-com:vml" xmlns:wp14="http://schemas.microsoft.com/office/word/2010/wordprocessingDrawing" xmlns:wp="http://schemas.openxmlformats.org/drawingml/2006/wordprocessingDrawing" xmlns:w10="urn:schemas-microsoft-com:office:word" xmlns:w="http://schemas.openxmlformats.org/wordprocessingml/2006/main" xmlns:w14="http://schemas.microsoft.com/office/word/2010/wordml" xmlns:w15="http://schemas.microsoft.com/office/word/2012/wordml" xmlns:w16cex="http://schemas.microsoft.com/office/word/2018/wordml/cex" xmlns:w16cid="http://schemas.microsoft.com/office/word/2016/wordml/cid" xmlns:w16="http://schemas.microsoft.com/office/word/2018/wordml" xmlns:w16se="http://schemas.microsoft.com/office/word/2015/wordml/symex" xmlns:wpg="http://schemas.microsoft.com/office/word/2010/wordprocessingGroup" xmlns:wpi="http://schemas.microsoft.com/office/word/2010/wordprocessingInk" xmlns:wne="http://schemas.microsoft.com/office/word/2006/wordml" xmlns:wps="http://schemas.microsoft.com/office/word/2010/wordprocessingShape" mc:Ignorable="w14 w15 w16se w16cid w16 w16cex wp14">
+<w:document xmlns:wpc="http://schemas.microsoft.com/office/word/2010/wordprocessingCanvas" xmlns:cx="http://schemas.microsoft.com/office/drawing/2014/chartex" xmlns:cx1="http://schemas.microsoft.com/office/drawing/2015/9/8/chartex" xmlns:cx2="http://schemas.microsoft.com/office/drawing/2015/10/21/chartex" xmlns:cx3="http://schemas.microsoft.com/office/drawing/2016/5/9/chartex" xmlns:cx4="http://schemas.microsoft.com/office/drawing/2016/5/10/chartex" xmlns:cx5="http://schemas.microsoft.com/office/drawing/2016/5/11/chartex" xmlns:cx6="http://schemas.microsoft.com/office/drawing/2016/5/12/chartex" xmlns:cx7="http://schemas.microsoft.com/office/drawing/2016/5/13/chartex" xmlns:cx8="http://schemas.microsoft.com/office/drawing/2016/5/14/chartex" xmlns:mc="http://schemas.openxmlformats.org/markup-compatibility/2006" xmlns:aink="http://schemas.microsoft.com/office/drawing/2016/ink" xmlns:am3d="http://schemas.microsoft.com/office/drawing/2017/model3d" xmlns:o="urn:schemas-microsoft-com:office:office" xmlns:r="http://schemas.openxmlformats.org/officeDocument/2006/relationships" xmlns:m="http://schemas.openxmlformats.org/officeDocument/2006/math" xmlns:v="urn:schemas-microsoft-com:vml" xmlns:wp14="http://schemas.microsoft.com/office/word/2010/wordprocessingDrawing" xmlns:wp="http://schemas.openxmlformats.org/drawingml/2006/wordprocessingDrawing" xmlns:w10="urn:schemas-microsoft-com:office:word" xmlns:w="http://schemas.openxmlformats.org/wordprocessingml/2006/main" xmlns:w14="http://schemas.microsoft.com/office/word/2010/wordml" xmlns:w15="http://schemas.microsoft.com/office/word/2012/wordml" xmlns:w16cid="http://schemas.microsoft.com/office/word/2016/wordml/cid" xmlns:w16se="http://schemas.microsoft.com/office/word/2015/wordml/symex" xmlns:wpg="http://schemas.microsoft.com/office/word/2010/wordprocessingGroup" xmlns:wpi="http://schemas.microsoft.com/office/word/2010/wordprocessingInk" xmlns:wne="http://schemas.microsoft.com/office/word/2006/wordml" xmlns:wps="http://schemas.microsoft.com/office/word/2010/wordprocessingShape" mc:Ignorable="w14 w15 w16se w16cid wp14">
   <w:body>
     <w:sdt>
       <w:sdtPr>
@@ -174,18 +174,8 @@
                   <w:sz w:val="28"/>
                   <w:szCs w:val="28"/>
                 </w:rPr>
-                <w:t xml:space="preserve">An EPQ By Sam </w:t>
+                <w:t>An EPQ By Sam Laister</w:t>
               </w:r>
-              <w:proofErr w:type="spellStart"/>
-              <w:r>
-                <w:rPr>
-                  <w:color w:val="4472C4" w:themeColor="accent1"/>
-                  <w:sz w:val="28"/>
-                  <w:szCs w:val="28"/>
-                </w:rPr>
-                <w:t>Laister</w:t>
-              </w:r>
-              <w:proofErr w:type="spellEnd"/>
             </w:p>
           </w:sdtContent>
         </w:sdt>
@@ -397,7 +387,7 @@
                     <v:stroke joinstyle="miter"/>
                     <v:path gradientshapeok="t" o:connecttype="rect"/>
                   </v:shapetype>
-                  <v:shape id="Text Box 142" o:spid="_x0000_s1026" type="#_x0000_t202" style="position:absolute;left:0;text-align:left;margin-left:0;margin-top:0;width:516pt;height:43.9pt;z-index:251659264;visibility:visible;mso-wrap-style:square;mso-width-percent:1000;mso-height-percent:0;mso-top-percent:850;mso-wrap-distance-left:9pt;mso-wrap-distance-top:0;mso-wrap-distance-right:9pt;mso-wrap-distance-bottom:0;mso-position-horizontal:center;mso-position-horizontal-relative:margin;mso-position-vertical-relative:page;mso-width-percent:1000;mso-height-percent:0;mso-top-percent:850;mso-width-relative:margin;mso-height-relative:margin;v-text-anchor:bottom" o:gfxdata="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" filled="f" stroked="f" strokeweight=".5pt">
+                  <v:shape id="Text Box 142" o:spid="_x0000_s1026" type="#_x0000_t202" style="position:absolute;left:0;text-align:left;margin-left:0;margin-top:0;width:516pt;height:43.9pt;z-index:251659264;visibility:visible;mso-wrap-style:square;mso-width-percent:1000;mso-height-percent:0;mso-top-percent:850;mso-wrap-distance-left:9pt;mso-wrap-distance-top:0;mso-wrap-distance-right:9pt;mso-wrap-distance-bottom:0;mso-position-horizontal:center;mso-position-horizontal-relative:margin;mso-position-vertical-relative:page;mso-width-percent:1000;mso-height-percent:0;mso-top-percent:850;mso-width-relative:margin;mso-height-relative:margin;v-text-anchor:bottom" o:gfxdata="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" filled="f" stroked="f" strokeweight=".5pt">
                     <v:textbox style="mso-fit-shape-to-text:t" inset="0,0,0,0">
                       <w:txbxContent>
                         <w:sdt>
@@ -625,8 +615,6 @@
                 <w:rPr>
                   <w:rFonts w:eastAsiaTheme="minorEastAsia"/>
                   <w:noProof/>
-                  <w:sz w:val="24"/>
-                  <w:szCs w:val="24"/>
                   <w:lang w:eastAsia="en-GB"/>
                 </w:rPr>
               </w:pPr>
@@ -639,7 +627,7 @@
               <w:r>
                 <w:fldChar w:fldCharType="separate"/>
               </w:r>
-              <w:hyperlink w:anchor="_Toc44512481" w:history="1">
+              <w:hyperlink w:anchor="_Toc44516458" w:history="1">
                 <w:r>
                   <w:rPr>
                     <w:rStyle w:val="Hyperlink"/>
@@ -666,7 +654,7 @@
                     <w:noProof/>
                     <w:webHidden/>
                   </w:rPr>
-                  <w:instrText xml:space="preserve"> PAGEREF _Toc44512481 \h </w:instrText>
+                  <w:instrText xml:space="preserve"> PAGEREF _Toc44516458 \h </w:instrText>
                 </w:r>
                 <w:r>
                   <w:rPr>
@@ -706,12 +694,10 @@
                 <w:rPr>
                   <w:rFonts w:eastAsiaTheme="minorEastAsia"/>
                   <w:noProof/>
-                  <w:sz w:val="24"/>
-                  <w:szCs w:val="24"/>
                   <w:lang w:eastAsia="en-GB"/>
                 </w:rPr>
               </w:pPr>
-              <w:hyperlink w:anchor="_Toc44512482" w:history="1">
+              <w:hyperlink w:anchor="_Toc44516459" w:history="1">
                 <w:r>
                   <w:rPr>
                     <w:rStyle w:val="Hyperlink"/>
@@ -738,7 +724,7 @@
                     <w:noProof/>
                     <w:webHidden/>
                   </w:rPr>
-                  <w:instrText xml:space="preserve"> PAGEREF _Toc44512482 \h </w:instrText>
+                  <w:instrText xml:space="preserve"> PAGEREF _Toc44516459 \h </w:instrText>
                 </w:r>
                 <w:r>
                   <w:rPr>
@@ -778,12 +764,10 @@
                 <w:rPr>
                   <w:rFonts w:eastAsiaTheme="minorEastAsia"/>
                   <w:noProof/>
-                  <w:sz w:val="24"/>
-                  <w:szCs w:val="24"/>
                   <w:lang w:eastAsia="en-GB"/>
                 </w:rPr>
               </w:pPr>
-              <w:hyperlink w:anchor="_Toc44512483" w:history="1">
+              <w:hyperlink w:anchor="_Toc44516460" w:history="1">
                 <w:r>
                   <w:rPr>
                     <w:rStyle w:val="Hyperlink"/>
@@ -810,7 +794,76 @@
                     <w:noProof/>
                     <w:webHidden/>
                   </w:rPr>
-                  <w:instrText xml:space="preserve"> PAGEREF _Toc44512483 \h </w:instrText>
+                  <w:instrText xml:space="preserve"> PAGEREF _Toc44516460 \h </w:instrText>
+                </w:r>
+                <w:r>
+                  <w:rPr>
+                    <w:noProof/>
+                    <w:webHidden/>
+                  </w:rPr>
+                </w:r>
+                <w:r>
+                  <w:rPr>
+                    <w:noProof/>
+                    <w:webHidden/>
+                  </w:rPr>
+                  <w:fldChar w:fldCharType="separate"/>
+                </w:r>
+                <w:r>
+                  <w:rPr>
+                    <w:noProof/>
+                    <w:webHidden/>
+                  </w:rPr>
+                  <w:t>2</w:t>
+                </w:r>
+                <w:r>
+                  <w:rPr>
+                    <w:noProof/>
+                    <w:webHidden/>
+                  </w:rPr>
+                  <w:fldChar w:fldCharType="end"/>
+                </w:r>
+              </w:hyperlink>
+            </w:p>
+            <w:p>
+              <w:pPr>
+                <w:pStyle w:val="TOC3"/>
+                <w:tabs>
+                  <w:tab w:val="right" w:leader="dot" w:pos="9016"/>
+                </w:tabs>
+                <w:rPr>
+                  <w:noProof/>
+                </w:rPr>
+              </w:pPr>
+              <w:hyperlink w:anchor="_Toc44516461" w:history="1">
+                <w:r>
+                  <w:rPr>
+                    <w:rStyle w:val="Hyperlink"/>
+                    <w:noProof/>
+                    <w:lang w:eastAsia="en-GB"/>
+                  </w:rPr>
+                  <w:t>Contents</w:t>
+                </w:r>
+                <w:r>
+                  <w:rPr>
+                    <w:noProof/>
+                    <w:webHidden/>
+                  </w:rPr>
+                  <w:tab/>
+                </w:r>
+                <w:r>
+                  <w:rPr>
+                    <w:noProof/>
+                    <w:webHidden/>
+                  </w:rPr>
+                  <w:fldChar w:fldCharType="begin"/>
+                </w:r>
+                <w:r>
+                  <w:rPr>
+                    <w:noProof/>
+                    <w:webHidden/>
+                  </w:rPr>
+                  <w:instrText xml:space="preserve"> PAGEREF _Toc44516461 \h </w:instrText>
                 </w:r>
                 <w:r>
                   <w:rPr>
@@ -850,12 +903,10 @@
                 <w:rPr>
                   <w:rFonts w:eastAsiaTheme="minorEastAsia"/>
                   <w:noProof/>
-                  <w:sz w:val="24"/>
-                  <w:szCs w:val="24"/>
                   <w:lang w:eastAsia="en-GB"/>
                 </w:rPr>
               </w:pPr>
-              <w:hyperlink w:anchor="_Toc44512484" w:history="1">
+              <w:hyperlink w:anchor="_Toc44516462" w:history="1">
                 <w:r>
                   <w:rPr>
                     <w:rStyle w:val="Hyperlink"/>
@@ -883,7 +934,7 @@
                     <w:noProof/>
                     <w:webHidden/>
                   </w:rPr>
-                  <w:instrText xml:space="preserve"> PAGEREF _Toc44512484 \h </w:instrText>
+                  <w:instrText xml:space="preserve"> PAGEREF _Toc44516462 \h </w:instrText>
                 </w:r>
                 <w:r>
                   <w:rPr>
@@ -903,7 +954,7 @@
                     <w:noProof/>
                     <w:webHidden/>
                   </w:rPr>
-                  <w:t>2</w:t>
+                  <w:t>3</w:t>
                 </w:r>
                 <w:r>
                   <w:rPr>
@@ -923,12 +974,10 @@
                 <w:rPr>
                   <w:rFonts w:eastAsiaTheme="minorEastAsia"/>
                   <w:noProof/>
-                  <w:sz w:val="24"/>
-                  <w:szCs w:val="24"/>
                   <w:lang w:eastAsia="en-GB"/>
                 </w:rPr>
               </w:pPr>
-              <w:hyperlink w:anchor="_Toc44512485" w:history="1">
+              <w:hyperlink w:anchor="_Toc44516463" w:history="1">
                 <w:r>
                   <w:rPr>
                     <w:rStyle w:val="Hyperlink"/>
@@ -955,7 +1004,7 @@
                     <w:noProof/>
                     <w:webHidden/>
                   </w:rPr>
-                  <w:instrText xml:space="preserve"> PAGEREF _Toc44512485 \h </w:instrText>
+                  <w:instrText xml:space="preserve"> PAGEREF _Toc44516463 \h </w:instrText>
                 </w:r>
                 <w:r>
                   <w:rPr>
@@ -995,12 +1044,10 @@
                 <w:rPr>
                   <w:rFonts w:eastAsiaTheme="minorEastAsia"/>
                   <w:noProof/>
-                  <w:sz w:val="24"/>
-                  <w:szCs w:val="24"/>
                   <w:lang w:eastAsia="en-GB"/>
                 </w:rPr>
               </w:pPr>
-              <w:hyperlink w:anchor="_Toc44512486" w:history="1">
+              <w:hyperlink w:anchor="_Toc44516464" w:history="1">
                 <w:r>
                   <w:rPr>
                     <w:rStyle w:val="Hyperlink"/>
@@ -1027,7 +1074,7 @@
                     <w:noProof/>
                     <w:webHidden/>
                   </w:rPr>
-                  <w:instrText xml:space="preserve"> PAGEREF _Toc44512486 \h </w:instrText>
+                  <w:instrText xml:space="preserve"> PAGEREF _Toc44516464 \h </w:instrText>
                 </w:r>
                 <w:r>
                   <w:rPr>
@@ -1067,12 +1114,10 @@
                 <w:rPr>
                   <w:rFonts w:eastAsiaTheme="minorEastAsia"/>
                   <w:noProof/>
-                  <w:sz w:val="24"/>
-                  <w:szCs w:val="24"/>
                   <w:lang w:eastAsia="en-GB"/>
                 </w:rPr>
               </w:pPr>
-              <w:hyperlink w:anchor="_Toc44512487" w:history="1">
+              <w:hyperlink w:anchor="_Toc44516465" w:history="1">
                 <w:r>
                   <w:rPr>
                     <w:rStyle w:val="Hyperlink"/>
@@ -1099,7 +1144,7 @@
                     <w:noProof/>
                     <w:webHidden/>
                   </w:rPr>
-                  <w:instrText xml:space="preserve"> PAGEREF _Toc44512487 \h </w:instrText>
+                  <w:instrText xml:space="preserve"> PAGEREF _Toc44516465 \h </w:instrText>
                 </w:r>
                 <w:r>
                   <w:rPr>
@@ -1139,12 +1184,10 @@
                 <w:rPr>
                   <w:rFonts w:eastAsiaTheme="minorEastAsia"/>
                   <w:noProof/>
-                  <w:sz w:val="24"/>
-                  <w:szCs w:val="24"/>
                   <w:lang w:eastAsia="en-GB"/>
                 </w:rPr>
               </w:pPr>
-              <w:hyperlink w:anchor="_Toc44512488" w:history="1">
+              <w:hyperlink w:anchor="_Toc44516466" w:history="1">
                 <w:r>
                   <w:rPr>
                     <w:rStyle w:val="Hyperlink"/>
@@ -1171,7 +1214,7 @@
                     <w:noProof/>
                     <w:webHidden/>
                   </w:rPr>
-                  <w:instrText xml:space="preserve"> PAGEREF _Toc44512488 \h </w:instrText>
+                  <w:instrText xml:space="preserve"> PAGEREF _Toc44516466 \h </w:instrText>
                 </w:r>
                 <w:r>
                   <w:rPr>
@@ -1242,7 +1285,7 @@
       <w:pPr>
         <w:pStyle w:val="Heading1"/>
       </w:pPr>
-      <w:bookmarkStart w:id="0" w:name="_Toc44512481"/>
+      <w:bookmarkStart w:id="0" w:name="_Toc44516458"/>
       <w:r>
         <w:t>Small Introduction</w:t>
       </w:r>
@@ -1250,14 +1293,35 @@
     </w:p>
     <w:p>
       <w:r>
-        <w:t>Artificial Intelligence has always interested me. However, it’s a very time-consuming thing, making one. So, for my EPQ, I decided it was the perfect opportunity to actual have a go and code one from scratch. Since I take A Level Maths at college, I assumed I wouldn’t be in much over my head, which was sort of right. However, this was a lot more challenging and time-consuming than I originally though, and I didn’t think I’d make it to this point, with a finished product, at one point.</w:t>
+        <w:t xml:space="preserve">Artificial Intelligence has always interested me. </w:t>
+      </w:r>
+      <w:r>
+        <w:t>However, making such requires an extraordinary amount of time</w:t>
+      </w:r>
+      <w:r>
+        <w:t xml:space="preserve">. So, for my EPQ, I decided it was the perfect opportunity to have a go and code one from scratch. </w:t>
+      </w:r>
+      <w:r>
+        <w:t>As I am currently taking A level maths at college, I believed doing this would be in my comfort zone, to a degree I was right.</w:t>
+      </w:r>
+      <w:r>
+        <w:t xml:space="preserve"> However, this was a lot more challenging and time-consuming than I originally though</w:t>
+      </w:r>
+      <w:r>
+        <w:t>t</w:t>
+      </w:r>
+      <w:r>
+        <w:t>, and I didn’t think I’d make it to this point, with a finished product</w:t>
+      </w:r>
+      <w:r>
+        <w:t>.</w:t>
       </w:r>
     </w:p>
     <w:p>
       <w:pPr>
         <w:pStyle w:val="Heading1"/>
       </w:pPr>
-      <w:bookmarkStart w:id="1" w:name="_Toc44512482"/>
+      <w:bookmarkStart w:id="1" w:name="_Toc44516459"/>
       <w:r>
         <w:t>What will I be comparing?</w:t>
       </w:r>
@@ -1272,7 +1336,7 @@
       <w:pPr>
         <w:pStyle w:val="Heading2"/>
       </w:pPr>
-      <w:bookmarkStart w:id="2" w:name="_Toc44512483"/>
+      <w:bookmarkStart w:id="2" w:name="_Toc44516460"/>
       <w:r>
         <w:t>MNIST Database</w:t>
       </w:r>
@@ -1323,7 +1387,6 @@
         </w:rPr>
         <w:t xml:space="preserve">The MNIST database of handwritten digits, available from this page, has a training set of 60,000 examples, and a test set of 10,000 examples. It is a subset of a larger set available from NIST. The digits have been size-normalized and </w:t>
       </w:r>
-      <w:proofErr w:type="spellStart"/>
       <w:r>
         <w:rPr>
           <w:shd w:val="clear" w:color="auto" w:fill="FFFFFF"/>
@@ -1331,7 +1394,6 @@
         </w:rPr>
         <w:t>centered</w:t>
       </w:r>
-      <w:proofErr w:type="spellEnd"/>
       <w:r>
         <w:rPr>
           <w:shd w:val="clear" w:color="auto" w:fill="FFFFFF"/>
@@ -1391,42 +1453,14 @@
         </w:rPr>
         <w:t xml:space="preserve">Source: </w:t>
       </w:r>
-      <w:r>
-        <w:fldChar w:fldCharType="begin"/>
-      </w:r>
-      <w:r>
-        <w:instrText xml:space="preserve"> HYPERLINK "</w:instrText>
-      </w:r>
-      <w:r>
-        <w:instrText>http://yann.lecun.com/exdb/mnist/</w:instrText>
-      </w:r>
-      <w:r>
-        <w:instrText xml:space="preserve">" </w:instrText>
-      </w:r>
-      <w:r>
-        <w:fldChar w:fldCharType="separate"/>
-      </w:r>
-      <w:r>
-        <w:rPr>
-          <w:rStyle w:val="Hyperlink"/>
-        </w:rPr>
-        <w:t>h</w:t>
-      </w:r>
-      <w:r>
-        <w:rPr>
-          <w:rStyle w:val="Hyperlink"/>
-        </w:rPr>
-        <w:t>t</w:t>
-      </w:r>
-      <w:r>
-        <w:rPr>
-          <w:rStyle w:val="Hyperlink"/>
-        </w:rPr>
-        <w:t>tp://yann.lecun.com/exdb/mnist/</w:t>
-      </w:r>
-      <w:r>
-        <w:fldChar w:fldCharType="end"/>
-      </w:r>
+      <w:hyperlink r:id="rId11" w:history="1">
+        <w:r>
+          <w:rPr>
+            <w:rStyle w:val="Hyperlink"/>
+          </w:rPr>
+          <w:t>http://yann.lecun.com/exdb/mnist/</w:t>
+        </w:r>
+      </w:hyperlink>
     </w:p>
     <w:p>
       <w:pPr>
@@ -1522,17 +1556,40 @@
     </w:p>
     <w:p>
       <w:pPr>
+        <w:rPr>
+          <w:lang w:eastAsia="en-GB"/>
+        </w:rPr>
+      </w:pPr>
+      <w:r>
+        <w:rPr>
+          <w:lang w:eastAsia="en-GB"/>
+        </w:rPr>
+        <w:t xml:space="preserve">This will then be compared to the handwritten letters, ultimately concluding the neural network’s strengths and weaknesses without and recoding. </w:t>
+      </w:r>
+    </w:p>
+    <w:p>
+      <w:pPr>
+        <w:rPr>
+          <w:lang w:eastAsia="en-GB"/>
+        </w:rPr>
+      </w:pPr>
+    </w:p>
+    <w:p>
+      <w:pPr>
         <w:pStyle w:val="Heading3"/>
         <w:rPr>
           <w:lang w:eastAsia="en-GB"/>
         </w:rPr>
       </w:pPr>
-      <w:r>
-        <w:rPr>
-          <w:lang w:eastAsia="en-GB"/>
-        </w:rPr>
+      <w:bookmarkStart w:id="3" w:name="_Toc44516461"/>
+      <w:r>
+        <w:rPr>
+          <w:lang w:eastAsia="en-GB"/>
+        </w:rPr>
+        <w:lastRenderedPageBreak/>
         <w:t>Contents</w:t>
       </w:r>
+      <w:bookmarkEnd w:id="3"/>
     </w:p>
     <w:p>
       <w:pPr>
@@ -1598,7 +1655,6 @@
         <w:rPr>
           <w:lang w:eastAsia="en-GB"/>
         </w:rPr>
-        <w:lastRenderedPageBreak/>
         <w:t>Testing – Data</w:t>
       </w:r>
     </w:p>
@@ -1642,7 +1698,33 @@
         <w:rPr>
           <w:lang w:eastAsia="en-GB"/>
         </w:rPr>
-        <w:t xml:space="preserve">These can be parsed using C# into an array or list object. The labels directly correspond to the data in said index, so parsing the data into an object that contains the data and label in one is very easy and simple to do. Since MNIST is a very popular database, there are plenty of methods out there publicly available for parsing the data. While researching, I found a user on </w:t>
+        <w:t xml:space="preserve">In computing terms, parsing data means taking a document, and sorting it ina  logical way into a program. </w:t>
+      </w:r>
+      <w:r>
+        <w:rPr>
+          <w:lang w:eastAsia="en-GB"/>
+        </w:rPr>
+        <w:t>So</w:t>
+      </w:r>
+      <w:r>
+        <w:rPr>
+          <w:lang w:eastAsia="en-GB"/>
+        </w:rPr>
+        <w:t>,</w:t>
+      </w:r>
+      <w:bookmarkStart w:id="4" w:name="_GoBack"/>
+      <w:bookmarkEnd w:id="4"/>
+      <w:r>
+        <w:rPr>
+          <w:lang w:eastAsia="en-GB"/>
+        </w:rPr>
+        <w:t xml:space="preserve"> in the context of MNIST, it can </w:t>
+      </w:r>
+      <w:r>
+        <w:rPr>
+          <w:lang w:eastAsia="en-GB"/>
+        </w:rPr>
+        <w:t xml:space="preserve">be parsed using C# into an array or list object. The labels directly correspond to the data in said index, so parsing the data into an object that contains the data and label in one is very easy and simple to do. Since MNIST is a very popular database, there are plenty of methods out there publicly available for parsing the data. While researching, I found a user on </w:t>
       </w:r>
       <w:r>
         <w:rPr>
@@ -1654,25 +1736,11 @@
         <w:rPr>
           <w:lang w:eastAsia="en-GB"/>
         </w:rPr>
-        <w:t xml:space="preserve"> use </w:t>
-      </w:r>
-      <w:proofErr w:type="spellStart"/>
-      <w:r>
-        <w:rPr>
-          <w:lang w:eastAsia="en-GB"/>
-        </w:rPr>
-        <w:t>IEnumerables</w:t>
-      </w:r>
-      <w:proofErr w:type="spellEnd"/>
-      <w:r>
-        <w:rPr>
-          <w:lang w:eastAsia="en-GB"/>
-        </w:rPr>
-        <w:t>, and I will be using this method in my code:</w:t>
-      </w:r>
-    </w:p>
-    <w:p>
-      <w:hyperlink r:id="rId11" w:history="1">
+        <w:t xml:space="preserve"> use IEnumerables, and I will be using this method in my code:</w:t>
+      </w:r>
+    </w:p>
+    <w:p>
+      <w:hyperlink r:id="rId12" w:history="1">
         <w:r>
           <w:rPr>
             <w:rStyle w:val="Hyperlink"/>
@@ -1696,14 +1764,14 @@
           <w:lang w:eastAsia="en-GB"/>
         </w:rPr>
       </w:pPr>
-      <w:bookmarkStart w:id="3" w:name="_Toc44512484"/>
+      <w:bookmarkStart w:id="5" w:name="_Toc44516462"/>
       <w:r>
         <w:rPr>
           <w:lang w:eastAsia="en-GB"/>
         </w:rPr>
         <w:t>EMNIST Database</w:t>
       </w:r>
-      <w:bookmarkEnd w:id="3"/>
+      <w:bookmarkEnd w:id="5"/>
     </w:p>
     <w:p>
       <w:pPr>
@@ -1775,10 +1843,7 @@
         <w:t xml:space="preserve"> converted to a 28x28 pixel image format and dataset structure that directly matches the MNIST dataset</w:t>
       </w:r>
       <w:r>
-        <w:t> </w:t>
-      </w:r>
-      <w:r>
-        <w:t>```</w:t>
+        <w:t> ```</w:t>
       </w:r>
     </w:p>
     <w:p>
@@ -1800,7 +1865,7 @@
       </w:r>
     </w:p>
     <w:p>
-      <w:hyperlink r:id="rId12" w:history="1">
+      <w:hyperlink r:id="rId13" w:history="1">
         <w:r>
           <w:rPr>
             <w:rStyle w:val="Hyperlink"/>
@@ -1813,21 +1878,22 @@
       <w:pPr>
         <w:pStyle w:val="Heading1"/>
       </w:pPr>
-      <w:bookmarkStart w:id="4" w:name="_Toc44512485"/>
-      <w:r>
+      <w:bookmarkStart w:id="6" w:name="_Toc44516463"/>
+      <w:r>
+        <w:lastRenderedPageBreak/>
         <w:t>MNIST Database Testing</w:t>
       </w:r>
-      <w:bookmarkEnd w:id="4"/>
+      <w:bookmarkEnd w:id="6"/>
     </w:p>
     <w:p>
       <w:pPr>
         <w:pStyle w:val="Heading2"/>
       </w:pPr>
-      <w:bookmarkStart w:id="5" w:name="_Toc44512486"/>
+      <w:bookmarkStart w:id="7" w:name="_Toc44516464"/>
       <w:r>
         <w:t>Sample of a Random 50</w:t>
       </w:r>
-      <w:bookmarkEnd w:id="5"/>
+      <w:bookmarkEnd w:id="7"/>
     </w:p>
     <w:p>
       <w:pPr>
@@ -1853,7 +1919,7 @@
                     <pic:cNvPicPr/>
                   </pic:nvPicPr>
                   <pic:blipFill>
-                    <a:blip r:embed="rId13"/>
+                    <a:blip r:embed="rId14"/>
                     <a:stretch>
                       <a:fillRect/>
                     </a:stretch>
@@ -1908,7 +1974,6 @@
     </w:p>
     <w:p>
       <w:r>
-        <w:lastRenderedPageBreak/>
         <w:t>Some interesting notes:</w:t>
       </w:r>
     </w:p>
@@ -1979,8 +2044,9 @@
       <w:pPr>
         <w:pStyle w:val="Heading2"/>
       </w:pPr>
-      <w:bookmarkStart w:id="6" w:name="_Toc44512487"/>
-      <w:r>
+      <w:bookmarkStart w:id="8" w:name="_Toc44516465"/>
+      <w:r>
+        <w:lastRenderedPageBreak/>
         <w:t>Test</w:t>
       </w:r>
       <w:r>
@@ -1995,7 +2061,7 @@
       <w:r>
         <w:t xml:space="preserve"> Times</w:t>
       </w:r>
-      <w:bookmarkEnd w:id="6"/>
+      <w:bookmarkEnd w:id="8"/>
     </w:p>
     <w:p>
       <w:pPr>
@@ -2021,7 +2087,7 @@
                     <pic:cNvPicPr/>
                   </pic:nvPicPr>
                   <pic:blipFill>
-                    <a:blip r:embed="rId14">
+                    <a:blip r:embed="rId15">
                       <a:extLst>
                         <a:ext uri="{28A0092B-C50C-407E-A947-70E740481C1C}">
                           <a14:useLocalDpi xmlns:a14="http://schemas.microsoft.com/office/drawing/2010/main" val="0"/>
@@ -2071,6 +2137,9 @@
         <w:t>2</w:t>
       </w:r>
       <w:r>
+        <w:rPr>
+          <w:noProof/>
+        </w:rPr>
         <w:fldChar w:fldCharType="end"/>
       </w:r>
       <w:r>
@@ -2134,14 +2203,14 @@
       <w:pPr>
         <w:pStyle w:val="Heading1"/>
       </w:pPr>
-      <w:bookmarkStart w:id="7" w:name="_Toc44512488"/>
+      <w:bookmarkStart w:id="9" w:name="_Toc44516466"/>
       <w:r>
         <w:t>Recourses Used</w:t>
       </w:r>
       <w:r>
         <w:t xml:space="preserve"> (Credits)</w:t>
       </w:r>
-      <w:bookmarkEnd w:id="7"/>
+      <w:bookmarkEnd w:id="9"/>
     </w:p>
     <w:p>
       <w:r>
@@ -2210,7 +2279,7 @@
             <w:pPr>
               <w:cnfStyle w:val="000000100000" w:firstRow="0" w:lastRow="0" w:firstColumn="0" w:lastColumn="0" w:oddVBand="0" w:evenVBand="0" w:oddHBand="1" w:evenHBand="0" w:firstRowFirstColumn="0" w:firstRowLastColumn="0" w:lastRowFirstColumn="0" w:lastRowLastColumn="0"/>
             </w:pPr>
-            <w:hyperlink r:id="rId15" w:history="1">
+            <w:hyperlink r:id="rId16" w:history="1">
               <w:r>
                 <w:rPr>
                   <w:rStyle w:val="Hyperlink"/>
@@ -2241,7 +2310,7 @@
             <w:pPr>
               <w:cnfStyle w:val="000000000000" w:firstRow="0" w:lastRow="0" w:firstColumn="0" w:lastColumn="0" w:oddVBand="0" w:evenVBand="0" w:oddHBand="0" w:evenHBand="0" w:firstRowFirstColumn="0" w:firstRowLastColumn="0" w:lastRowFirstColumn="0" w:lastRowLastColumn="0"/>
             </w:pPr>
-            <w:hyperlink r:id="rId16" w:history="1">
+            <w:hyperlink r:id="rId17" w:history="1">
               <w:r>
                 <w:rPr>
                   <w:rStyle w:val="Hyperlink"/>
@@ -2275,7 +2344,7 @@
             <w:pPr>
               <w:cnfStyle w:val="000000100000" w:firstRow="0" w:lastRow="0" w:firstColumn="0" w:lastColumn="0" w:oddVBand="0" w:evenVBand="0" w:oddHBand="1" w:evenHBand="0" w:firstRowFirstColumn="0" w:firstRowLastColumn="0" w:lastRowFirstColumn="0" w:lastRowLastColumn="0"/>
             </w:pPr>
-            <w:hyperlink r:id="rId17" w:history="1">
+            <w:hyperlink r:id="rId18" w:history="1">
               <w:r>
                 <w:rPr>
                   <w:rStyle w:val="Hyperlink"/>
@@ -2306,7 +2375,7 @@
             <w:pPr>
               <w:cnfStyle w:val="000000000000" w:firstRow="0" w:lastRow="0" w:firstColumn="0" w:lastColumn="0" w:oddVBand="0" w:evenVBand="0" w:oddHBand="0" w:evenHBand="0" w:firstRowFirstColumn="0" w:firstRowLastColumn="0" w:lastRowFirstColumn="0" w:lastRowLastColumn="0"/>
             </w:pPr>
-            <w:hyperlink r:id="rId18" w:history="1">
+            <w:hyperlink r:id="rId19" w:history="1">
               <w:r>
                 <w:rPr>
                   <w:rStyle w:val="Hyperlink"/>
@@ -2352,7 +2421,7 @@
             <w:pPr>
               <w:cnfStyle w:val="000000100000" w:firstRow="0" w:lastRow="0" w:firstColumn="0" w:lastColumn="0" w:oddVBand="0" w:evenVBand="0" w:oddHBand="1" w:evenHBand="0" w:firstRowFirstColumn="0" w:firstRowLastColumn="0" w:lastRowFirstColumn="0" w:lastRowLastColumn="0"/>
             </w:pPr>
-            <w:hyperlink r:id="rId19" w:history="1">
+            <w:hyperlink r:id="rId20" w:history="1">
               <w:r>
                 <w:rPr>
                   <w:rStyle w:val="Hyperlink"/>
@@ -2374,15 +2443,7 @@
           </w:tcPr>
           <w:p>
             <w:r>
-              <w:t xml:space="preserve">This is the first recourse I bought to ensure I stuck with the project. It’s a book I </w:t>
-            </w:r>
-            <w:proofErr w:type="spellStart"/>
-            <w:r>
-              <w:t>bough</w:t>
-            </w:r>
-            <w:proofErr w:type="spellEnd"/>
-            <w:r>
-              <w:t xml:space="preserve"> on my kindle which I gradually read through quarantine. It’s split into 3 sections; the theory, a worked example, and using it. The worked example was written in a programming language called Python, since mine is written in C# it didn’t help massively but gave me the general workflow for how it should work. The theory section is what inspired The Coding Train’s </w:t>
+              <w:t xml:space="preserve">This is the first recourse I bought to ensure I stuck with the project. It’s a book I bough on my kindle which I gradually read through quarantine. It’s split into 3 sections; the theory, a worked example, and using it. The worked example was written in a programming language called Python, since mine is written in C# it didn’t help massively but gave me the general workflow for how it should work. The theory section is what inspired The Coding Train’s </w:t>
             </w:r>
             <w:r>
               <w:t>series,</w:t>
@@ -2400,7 +2461,7 @@
             <w:pPr>
               <w:cnfStyle w:val="000000000000" w:firstRow="0" w:lastRow="0" w:firstColumn="0" w:lastColumn="0" w:oddVBand="0" w:evenVBand="0" w:oddHBand="0" w:evenHBand="0" w:firstRowFirstColumn="0" w:firstRowLastColumn="0" w:lastRowFirstColumn="0" w:lastRowLastColumn="0"/>
             </w:pPr>
-            <w:hyperlink r:id="rId20" w:history="1">
+            <w:hyperlink r:id="rId21" w:history="1">
               <w:r>
                 <w:rPr>
                   <w:rStyle w:val="Hyperlink"/>
@@ -2435,7 +2496,7 @@
             <w:pPr>
               <w:cnfStyle w:val="000000100000" w:firstRow="0" w:lastRow="0" w:firstColumn="0" w:lastColumn="0" w:oddVBand="0" w:evenVBand="0" w:oddHBand="1" w:evenHBand="0" w:firstRowFirstColumn="0" w:firstRowLastColumn="0" w:lastRowFirstColumn="0" w:lastRowLastColumn="0"/>
             </w:pPr>
-            <w:hyperlink r:id="rId21" w:history="1">
+            <w:hyperlink r:id="rId22" w:history="1">
               <w:r>
                 <w:rPr>
                   <w:rStyle w:val="Hyperlink"/>
@@ -2469,7 +2530,7 @@
                 <w:lang w:eastAsia="en-GB"/>
               </w:rPr>
             </w:pPr>
-            <w:hyperlink r:id="rId22" w:history="1">
+            <w:hyperlink r:id="rId23" w:history="1">
               <w:r>
                 <w:rPr>
                   <w:rStyle w:val="Hyperlink"/>
@@ -2508,7 +2569,7 @@
             <w:pPr>
               <w:cnfStyle w:val="000000100000" w:firstRow="0" w:lastRow="0" w:firstColumn="0" w:lastColumn="0" w:oddVBand="0" w:evenVBand="0" w:oddHBand="1" w:evenHBand="0" w:firstRowFirstColumn="0" w:firstRowLastColumn="0" w:lastRowFirstColumn="0" w:lastRowLastColumn="0"/>
             </w:pPr>
-            <w:hyperlink r:id="rId23" w:history="1">
+            <w:hyperlink r:id="rId24" w:history="1">
               <w:r>
                 <w:rPr>
                   <w:rStyle w:val="Hyperlink"/>
@@ -2527,8 +2588,8 @@
     </w:tbl>
     <w:p/>
     <w:sectPr>
-      <w:headerReference w:type="default" r:id="rId24"/>
-      <w:footerReference w:type="default" r:id="rId25"/>
+      <w:headerReference w:type="default" r:id="rId25"/>
+      <w:footerReference w:type="default" r:id="rId26"/>
       <w:pgSz w:w="11906" w:h="16838"/>
       <w:pgMar w:top="1440" w:right="1440" w:bottom="1440" w:left="1440" w:header="708" w:footer="708" w:gutter="0"/>
       <w:pgNumType w:start="0"/>
@@ -2541,7 +2602,7 @@
 </file>
 
 <file path=word/endnotes.xml><?xml version="1.0" encoding="utf-8"?>
-<w:endnotes xmlns:wpc="http://schemas.microsoft.com/office/word/2010/wordprocessingCanvas" xmlns:cx="http://schemas.microsoft.com/office/drawing/2014/chartex" xmlns:cx1="http://schemas.microsoft.com/office/drawing/2015/9/8/chartex" xmlns:cx2="http://schemas.microsoft.com/office/drawing/2015/10/21/chartex" xmlns:cx3="http://schemas.microsoft.com/office/drawing/2016/5/9/chartex" xmlns:cx4="http://schemas.microsoft.com/office/drawing/2016/5/10/chartex" xmlns:cx5="http://schemas.microsoft.com/office/drawing/2016/5/11/chartex" xmlns:cx6="http://schemas.microsoft.com/office/drawing/2016/5/12/chartex" xmlns:cx7="http://schemas.microsoft.com/office/drawing/2016/5/13/chartex" xmlns:cx8="http://schemas.microsoft.com/office/drawing/2016/5/14/chartex" xmlns:mc="http://schemas.openxmlformats.org/markup-compatibility/2006" xmlns:aink="http://schemas.microsoft.com/office/drawing/2016/ink" xmlns:am3d="http://schemas.microsoft.com/office/drawing/2017/model3d" xmlns:o="urn:schemas-microsoft-com:office:office" xmlns:r="http://schemas.openxmlformats.org/officeDocument/2006/relationships" xmlns:m="http://schemas.openxmlformats.org/officeDocument/2006/math" xmlns:v="urn:schemas-microsoft-com:vml" xmlns:wp14="http://schemas.microsoft.com/office/word/2010/wordprocessingDrawing" xmlns:wp="http://schemas.openxmlformats.org/drawingml/2006/wordprocessingDrawing" xmlns:w10="urn:schemas-microsoft-com:office:word" xmlns:w="http://schemas.openxmlformats.org/wordprocessingml/2006/main" xmlns:w14="http://schemas.microsoft.com/office/word/2010/wordml" xmlns:w15="http://schemas.microsoft.com/office/word/2012/wordml" xmlns:w16cex="http://schemas.microsoft.com/office/word/2018/wordml/cex" xmlns:w16cid="http://schemas.microsoft.com/office/word/2016/wordml/cid" xmlns:w16="http://schemas.microsoft.com/office/word/2018/wordml" xmlns:w16se="http://schemas.microsoft.com/office/word/2015/wordml/symex" xmlns:wpg="http://schemas.microsoft.com/office/word/2010/wordprocessingGroup" xmlns:wpi="http://schemas.microsoft.com/office/word/2010/wordprocessingInk" xmlns:wne="http://schemas.microsoft.com/office/word/2006/wordml" xmlns:wps="http://schemas.microsoft.com/office/word/2010/wordprocessingShape" mc:Ignorable="w14 w15 w16se w16cid w16 w16cex wp14">
+<w:endnotes xmlns:wpc="http://schemas.microsoft.com/office/word/2010/wordprocessingCanvas" xmlns:cx="http://schemas.microsoft.com/office/drawing/2014/chartex" xmlns:cx1="http://schemas.microsoft.com/office/drawing/2015/9/8/chartex" xmlns:cx2="http://schemas.microsoft.com/office/drawing/2015/10/21/chartex" xmlns:cx3="http://schemas.microsoft.com/office/drawing/2016/5/9/chartex" xmlns:cx4="http://schemas.microsoft.com/office/drawing/2016/5/10/chartex" xmlns:cx5="http://schemas.microsoft.com/office/drawing/2016/5/11/chartex" xmlns:cx6="http://schemas.microsoft.com/office/drawing/2016/5/12/chartex" xmlns:cx7="http://schemas.microsoft.com/office/drawing/2016/5/13/chartex" xmlns:cx8="http://schemas.microsoft.com/office/drawing/2016/5/14/chartex" xmlns:mc="http://schemas.openxmlformats.org/markup-compatibility/2006" xmlns:aink="http://schemas.microsoft.com/office/drawing/2016/ink" xmlns:am3d="http://schemas.microsoft.com/office/drawing/2017/model3d" xmlns:o="urn:schemas-microsoft-com:office:office" xmlns:r="http://schemas.openxmlformats.org/officeDocument/2006/relationships" xmlns:m="http://schemas.openxmlformats.org/officeDocument/2006/math" xmlns:v="urn:schemas-microsoft-com:vml" xmlns:wp14="http://schemas.microsoft.com/office/word/2010/wordprocessingDrawing" xmlns:wp="http://schemas.openxmlformats.org/drawingml/2006/wordprocessingDrawing" xmlns:w10="urn:schemas-microsoft-com:office:word" xmlns:w="http://schemas.openxmlformats.org/wordprocessingml/2006/main" xmlns:w14="http://schemas.microsoft.com/office/word/2010/wordml" xmlns:w15="http://schemas.microsoft.com/office/word/2012/wordml" xmlns:w16cid="http://schemas.microsoft.com/office/word/2016/wordml/cid" xmlns:w16se="http://schemas.microsoft.com/office/word/2015/wordml/symex" xmlns:wpg="http://schemas.microsoft.com/office/word/2010/wordprocessingGroup" xmlns:wpi="http://schemas.microsoft.com/office/word/2010/wordprocessingInk" xmlns:wne="http://schemas.microsoft.com/office/word/2006/wordml" xmlns:wps="http://schemas.microsoft.com/office/word/2010/wordprocessingShape" mc:Ignorable="w14 w15 w16se w16cid wp14">
   <w:endnote w:type="separator" w:id="-1">
     <w:p>
       <w:pPr>
@@ -2566,7 +2627,7 @@
 </file>
 
 <file path=word/footer1.xml><?xml version="1.0" encoding="utf-8"?>
-<w:ftr xmlns:wpc="http://schemas.microsoft.com/office/word/2010/wordprocessingCanvas" xmlns:cx="http://schemas.microsoft.com/office/drawing/2014/chartex" xmlns:cx1="http://schemas.microsoft.com/office/drawing/2015/9/8/chartex" xmlns:cx2="http://schemas.microsoft.com/office/drawing/2015/10/21/chartex" xmlns:cx3="http://schemas.microsoft.com/office/drawing/2016/5/9/chartex" xmlns:cx4="http://schemas.microsoft.com/office/drawing/2016/5/10/chartex" xmlns:cx5="http://schemas.microsoft.com/office/drawing/2016/5/11/chartex" xmlns:cx6="http://schemas.microsoft.com/office/drawing/2016/5/12/chartex" xmlns:cx7="http://schemas.microsoft.com/office/drawing/2016/5/13/chartex" xmlns:cx8="http://schemas.microsoft.com/office/drawing/2016/5/14/chartex" xmlns:mc="http://schemas.openxmlformats.org/markup-compatibility/2006" xmlns:aink="http://schemas.microsoft.com/office/drawing/2016/ink" xmlns:am3d="http://schemas.microsoft.com/office/drawing/2017/model3d" xmlns:o="urn:schemas-microsoft-com:office:office" xmlns:r="http://schemas.openxmlformats.org/officeDocument/2006/relationships" xmlns:m="http://schemas.openxmlformats.org/officeDocument/2006/math" xmlns:v="urn:schemas-microsoft-com:vml" xmlns:wp14="http://schemas.microsoft.com/office/word/2010/wordprocessingDrawing" xmlns:wp="http://schemas.openxmlformats.org/drawingml/2006/wordprocessingDrawing" xmlns:w10="urn:schemas-microsoft-com:office:word" xmlns:w="http://schemas.openxmlformats.org/wordprocessingml/2006/main" xmlns:w14="http://schemas.microsoft.com/office/word/2010/wordml" xmlns:w15="http://schemas.microsoft.com/office/word/2012/wordml" xmlns:w16cex="http://schemas.microsoft.com/office/word/2018/wordml/cex" xmlns:w16cid="http://schemas.microsoft.com/office/word/2016/wordml/cid" xmlns:w16="http://schemas.microsoft.com/office/word/2018/wordml" xmlns:w16se="http://schemas.microsoft.com/office/word/2015/wordml/symex" xmlns:wpg="http://schemas.microsoft.com/office/word/2010/wordprocessingGroup" xmlns:wpi="http://schemas.microsoft.com/office/word/2010/wordprocessingInk" xmlns:wne="http://schemas.microsoft.com/office/word/2006/wordml" xmlns:wps="http://schemas.microsoft.com/office/word/2010/wordprocessingShape" mc:Ignorable="w14 w15 w16se w16cid w16 w16cex wp14">
+<w:ftr xmlns:wpc="http://schemas.microsoft.com/office/word/2010/wordprocessingCanvas" xmlns:cx="http://schemas.microsoft.com/office/drawing/2014/chartex" xmlns:cx1="http://schemas.microsoft.com/office/drawing/2015/9/8/chartex" xmlns:cx2="http://schemas.microsoft.com/office/drawing/2015/10/21/chartex" xmlns:cx3="http://schemas.microsoft.com/office/drawing/2016/5/9/chartex" xmlns:cx4="http://schemas.microsoft.com/office/drawing/2016/5/10/chartex" xmlns:cx5="http://schemas.microsoft.com/office/drawing/2016/5/11/chartex" xmlns:cx6="http://schemas.microsoft.com/office/drawing/2016/5/12/chartex" xmlns:cx7="http://schemas.microsoft.com/office/drawing/2016/5/13/chartex" xmlns:cx8="http://schemas.microsoft.com/office/drawing/2016/5/14/chartex" xmlns:mc="http://schemas.openxmlformats.org/markup-compatibility/2006" xmlns:aink="http://schemas.microsoft.com/office/drawing/2016/ink" xmlns:am3d="http://schemas.microsoft.com/office/drawing/2017/model3d" xmlns:o="urn:schemas-microsoft-com:office:office" xmlns:r="http://schemas.openxmlformats.org/officeDocument/2006/relationships" xmlns:m="http://schemas.openxmlformats.org/officeDocument/2006/math" xmlns:v="urn:schemas-microsoft-com:vml" xmlns:wp14="http://schemas.microsoft.com/office/word/2010/wordprocessingDrawing" xmlns:wp="http://schemas.openxmlformats.org/drawingml/2006/wordprocessingDrawing" xmlns:w10="urn:schemas-microsoft-com:office:word" xmlns:w="http://schemas.openxmlformats.org/wordprocessingml/2006/main" xmlns:w14="http://schemas.microsoft.com/office/word/2010/wordml" xmlns:w15="http://schemas.microsoft.com/office/word/2012/wordml" xmlns:w16cid="http://schemas.microsoft.com/office/word/2016/wordml/cid" xmlns:w16se="http://schemas.microsoft.com/office/word/2015/wordml/symex" xmlns:wpg="http://schemas.microsoft.com/office/word/2010/wordprocessingGroup" xmlns:wpi="http://schemas.microsoft.com/office/word/2010/wordprocessingInk" xmlns:wne="http://schemas.microsoft.com/office/word/2006/wordml" xmlns:wps="http://schemas.microsoft.com/office/word/2010/wordprocessingShape" mc:Ignorable="w14 w15 w16se w16cid wp14">
   <w:sdt>
     <w:sdtPr>
       <w:id w:val="592979759"/>
@@ -2619,7 +2680,7 @@
 </file>
 
 <file path=word/footnotes.xml><?xml version="1.0" encoding="utf-8"?>
-<w:footnotes xmlns:wpc="http://schemas.microsoft.com/office/word/2010/wordprocessingCanvas" xmlns:cx="http://schemas.microsoft.com/office/drawing/2014/chartex" xmlns:cx1="http://schemas.microsoft.com/office/drawing/2015/9/8/chartex" xmlns:cx2="http://schemas.microsoft.com/office/drawing/2015/10/21/chartex" xmlns:cx3="http://schemas.microsoft.com/office/drawing/2016/5/9/chartex" xmlns:cx4="http://schemas.microsoft.com/office/drawing/2016/5/10/chartex" xmlns:cx5="http://schemas.microsoft.com/office/drawing/2016/5/11/chartex" xmlns:cx6="http://schemas.microsoft.com/office/drawing/2016/5/12/chartex" xmlns:cx7="http://schemas.microsoft.com/office/drawing/2016/5/13/chartex" xmlns:cx8="http://schemas.microsoft.com/office/drawing/2016/5/14/chartex" xmlns:mc="http://schemas.openxmlformats.org/markup-compatibility/2006" xmlns:aink="http://schemas.microsoft.com/office/drawing/2016/ink" xmlns:am3d="http://schemas.microsoft.com/office/drawing/2017/model3d" xmlns:o="urn:schemas-microsoft-com:office:office" xmlns:r="http://schemas.openxmlformats.org/officeDocument/2006/relationships" xmlns:m="http://schemas.openxmlformats.org/officeDocument/2006/math" xmlns:v="urn:schemas-microsoft-com:vml" xmlns:wp14="http://schemas.microsoft.com/office/word/2010/wordprocessingDrawing" xmlns:wp="http://schemas.openxmlformats.org/drawingml/2006/wordprocessingDrawing" xmlns:w10="urn:schemas-microsoft-com:office:word" xmlns:w="http://schemas.openxmlformats.org/wordprocessingml/2006/main" xmlns:w14="http://schemas.microsoft.com/office/word/2010/wordml" xmlns:w15="http://schemas.microsoft.com/office/word/2012/wordml" xmlns:w16cex="http://schemas.microsoft.com/office/word/2018/wordml/cex" xmlns:w16cid="http://schemas.microsoft.com/office/word/2016/wordml/cid" xmlns:w16="http://schemas.microsoft.com/office/word/2018/wordml" xmlns:w16se="http://schemas.microsoft.com/office/word/2015/wordml/symex" xmlns:wpg="http://schemas.microsoft.com/office/word/2010/wordprocessingGroup" xmlns:wpi="http://schemas.microsoft.com/office/word/2010/wordprocessingInk" xmlns:wne="http://schemas.microsoft.com/office/word/2006/wordml" xmlns:wps="http://schemas.microsoft.com/office/word/2010/wordprocessingShape" mc:Ignorable="w14 w15 w16se w16cid w16 w16cex wp14">
+<w:footnotes xmlns:wpc="http://schemas.microsoft.com/office/word/2010/wordprocessingCanvas" xmlns:cx="http://schemas.microsoft.com/office/drawing/2014/chartex" xmlns:cx1="http://schemas.microsoft.com/office/drawing/2015/9/8/chartex" xmlns:cx2="http://schemas.microsoft.com/office/drawing/2015/10/21/chartex" xmlns:cx3="http://schemas.microsoft.com/office/drawing/2016/5/9/chartex" xmlns:cx4="http://schemas.microsoft.com/office/drawing/2016/5/10/chartex" xmlns:cx5="http://schemas.microsoft.com/office/drawing/2016/5/11/chartex" xmlns:cx6="http://schemas.microsoft.com/office/drawing/2016/5/12/chartex" xmlns:cx7="http://schemas.microsoft.com/office/drawing/2016/5/13/chartex" xmlns:cx8="http://schemas.microsoft.com/office/drawing/2016/5/14/chartex" xmlns:mc="http://schemas.openxmlformats.org/markup-compatibility/2006" xmlns:aink="http://schemas.microsoft.com/office/drawing/2016/ink" xmlns:am3d="http://schemas.microsoft.com/office/drawing/2017/model3d" xmlns:o="urn:schemas-microsoft-com:office:office" xmlns:r="http://schemas.openxmlformats.org/officeDocument/2006/relationships" xmlns:m="http://schemas.openxmlformats.org/officeDocument/2006/math" xmlns:v="urn:schemas-microsoft-com:vml" xmlns:wp14="http://schemas.microsoft.com/office/word/2010/wordprocessingDrawing" xmlns:wp="http://schemas.openxmlformats.org/drawingml/2006/wordprocessingDrawing" xmlns:w10="urn:schemas-microsoft-com:office:word" xmlns:w="http://schemas.openxmlformats.org/wordprocessingml/2006/main" xmlns:w14="http://schemas.microsoft.com/office/word/2010/wordml" xmlns:w15="http://schemas.microsoft.com/office/word/2012/wordml" xmlns:w16cid="http://schemas.microsoft.com/office/word/2016/wordml/cid" xmlns:w16se="http://schemas.microsoft.com/office/word/2015/wordml/symex" xmlns:wpg="http://schemas.microsoft.com/office/word/2010/wordprocessingGroup" xmlns:wpi="http://schemas.microsoft.com/office/word/2010/wordprocessingInk" xmlns:wne="http://schemas.microsoft.com/office/word/2006/wordml" xmlns:wps="http://schemas.microsoft.com/office/word/2010/wordprocessingShape" mc:Ignorable="w14 w15 w16se w16cid wp14">
   <w:footnote w:type="separator" w:id="-1">
     <w:p>
       <w:pPr>
@@ -2644,7 +2705,7 @@
 </file>
 
 <file path=word/header1.xml><?xml version="1.0" encoding="utf-8"?>
-<w:hdr xmlns:wpc="http://schemas.microsoft.com/office/word/2010/wordprocessingCanvas" xmlns:cx="http://schemas.microsoft.com/office/drawing/2014/chartex" xmlns:cx1="http://schemas.microsoft.com/office/drawing/2015/9/8/chartex" xmlns:cx2="http://schemas.microsoft.com/office/drawing/2015/10/21/chartex" xmlns:cx3="http://schemas.microsoft.com/office/drawing/2016/5/9/chartex" xmlns:cx4="http://schemas.microsoft.com/office/drawing/2016/5/10/chartex" xmlns:cx5="http://schemas.microsoft.com/office/drawing/2016/5/11/chartex" xmlns:cx6="http://schemas.microsoft.com/office/drawing/2016/5/12/chartex" xmlns:cx7="http://schemas.microsoft.com/office/drawing/2016/5/13/chartex" xmlns:cx8="http://schemas.microsoft.com/office/drawing/2016/5/14/chartex" xmlns:mc="http://schemas.openxmlformats.org/markup-compatibility/2006" xmlns:aink="http://schemas.microsoft.com/office/drawing/2016/ink" xmlns:am3d="http://schemas.microsoft.com/office/drawing/2017/model3d" xmlns:o="urn:schemas-microsoft-com:office:office" xmlns:r="http://schemas.openxmlformats.org/officeDocument/2006/relationships" xmlns:m="http://schemas.openxmlformats.org/officeDocument/2006/math" xmlns:v="urn:schemas-microsoft-com:vml" xmlns:wp14="http://schemas.microsoft.com/office/word/2010/wordprocessingDrawing" xmlns:wp="http://schemas.openxmlformats.org/drawingml/2006/wordprocessingDrawing" xmlns:w10="urn:schemas-microsoft-com:office:word" xmlns:w="http://schemas.openxmlformats.org/wordprocessingml/2006/main" xmlns:w14="http://schemas.microsoft.com/office/word/2010/wordml" xmlns:w15="http://schemas.microsoft.com/office/word/2012/wordml" xmlns:w16cex="http://schemas.microsoft.com/office/word/2018/wordml/cex" xmlns:w16cid="http://schemas.microsoft.com/office/word/2016/wordml/cid" xmlns:w16="http://schemas.microsoft.com/office/word/2018/wordml" xmlns:w16se="http://schemas.microsoft.com/office/word/2015/wordml/symex" xmlns:wpg="http://schemas.microsoft.com/office/word/2010/wordprocessingGroup" xmlns:wpi="http://schemas.microsoft.com/office/word/2010/wordprocessingInk" xmlns:wne="http://schemas.microsoft.com/office/word/2006/wordml" xmlns:wps="http://schemas.microsoft.com/office/word/2010/wordprocessingShape" mc:Ignorable="w14 w15 w16se w16cid w16 w16cex wp14">
+<w:hdr xmlns:wpc="http://schemas.microsoft.com/office/word/2010/wordprocessingCanvas" xmlns:cx="http://schemas.microsoft.com/office/drawing/2014/chartex" xmlns:cx1="http://schemas.microsoft.com/office/drawing/2015/9/8/chartex" xmlns:cx2="http://schemas.microsoft.com/office/drawing/2015/10/21/chartex" xmlns:cx3="http://schemas.microsoft.com/office/drawing/2016/5/9/chartex" xmlns:cx4="http://schemas.microsoft.com/office/drawing/2016/5/10/chartex" xmlns:cx5="http://schemas.microsoft.com/office/drawing/2016/5/11/chartex" xmlns:cx6="http://schemas.microsoft.com/office/drawing/2016/5/12/chartex" xmlns:cx7="http://schemas.microsoft.com/office/drawing/2016/5/13/chartex" xmlns:cx8="http://schemas.microsoft.com/office/drawing/2016/5/14/chartex" xmlns:mc="http://schemas.openxmlformats.org/markup-compatibility/2006" xmlns:aink="http://schemas.microsoft.com/office/drawing/2016/ink" xmlns:am3d="http://schemas.microsoft.com/office/drawing/2017/model3d" xmlns:o="urn:schemas-microsoft-com:office:office" xmlns:r="http://schemas.openxmlformats.org/officeDocument/2006/relationships" xmlns:m="http://schemas.openxmlformats.org/officeDocument/2006/math" xmlns:v="urn:schemas-microsoft-com:vml" xmlns:wp14="http://schemas.microsoft.com/office/word/2010/wordprocessingDrawing" xmlns:wp="http://schemas.openxmlformats.org/drawingml/2006/wordprocessingDrawing" xmlns:w10="urn:schemas-microsoft-com:office:word" xmlns:w="http://schemas.openxmlformats.org/wordprocessingml/2006/main" xmlns:w14="http://schemas.microsoft.com/office/word/2010/wordml" xmlns:w15="http://schemas.microsoft.com/office/word/2012/wordml" xmlns:w16cid="http://schemas.microsoft.com/office/word/2016/wordml/cid" xmlns:w16se="http://schemas.microsoft.com/office/word/2015/wordml/symex" xmlns:wpg="http://schemas.microsoft.com/office/word/2010/wordprocessingGroup" xmlns:wpi="http://schemas.microsoft.com/office/word/2010/wordprocessingInk" xmlns:wne="http://schemas.microsoft.com/office/word/2006/wordml" xmlns:wps="http://schemas.microsoft.com/office/word/2010/wordprocessingShape" mc:Ignorable="w14 w15 w16se w16cid wp14">
   <w:p>
     <w:pPr>
       <w:pStyle w:val="Header"/>
@@ -2664,7 +2725,7 @@
 </file>
 
 <file path=word/numbering.xml><?xml version="1.0" encoding="utf-8"?>
-<w:numbering xmlns:wpc="http://schemas.microsoft.com/office/word/2010/wordprocessingCanvas" xmlns:cx="http://schemas.microsoft.com/office/drawing/2014/chartex" xmlns:cx1="http://schemas.microsoft.com/office/drawing/2015/9/8/chartex" xmlns:cx2="http://schemas.microsoft.com/office/drawing/2015/10/21/chartex" xmlns:cx3="http://schemas.microsoft.com/office/drawing/2016/5/9/chartex" xmlns:cx4="http://schemas.microsoft.com/office/drawing/2016/5/10/chartex" xmlns:cx5="http://schemas.microsoft.com/office/drawing/2016/5/11/chartex" xmlns:cx6="http://schemas.microsoft.com/office/drawing/2016/5/12/chartex" xmlns:cx7="http://schemas.microsoft.com/office/drawing/2016/5/13/chartex" xmlns:cx8="http://schemas.microsoft.com/office/drawing/2016/5/14/chartex" xmlns:mc="http://schemas.openxmlformats.org/markup-compatibility/2006" xmlns:aink="http://schemas.microsoft.com/office/drawing/2016/ink" xmlns:am3d="http://schemas.microsoft.com/office/drawing/2017/model3d" xmlns:o="urn:schemas-microsoft-com:office:office" xmlns:r="http://schemas.openxmlformats.org/officeDocument/2006/relationships" xmlns:m="http://schemas.openxmlformats.org/officeDocument/2006/math" xmlns:v="urn:schemas-microsoft-com:vml" xmlns:wp14="http://schemas.microsoft.com/office/word/2010/wordprocessingDrawing" xmlns:wp="http://schemas.openxmlformats.org/drawingml/2006/wordprocessingDrawing" xmlns:w10="urn:schemas-microsoft-com:office:word" xmlns:w="http://schemas.openxmlformats.org/wordprocessingml/2006/main" xmlns:w14="http://schemas.microsoft.com/office/word/2010/wordml" xmlns:w15="http://schemas.microsoft.com/office/word/2012/wordml" xmlns:w16cex="http://schemas.microsoft.com/office/word/2018/wordml/cex" xmlns:w16cid="http://schemas.microsoft.com/office/word/2016/wordml/cid" xmlns:w16="http://schemas.microsoft.com/office/word/2018/wordml" xmlns:w16se="http://schemas.microsoft.com/office/word/2015/wordml/symex" xmlns:wpg="http://schemas.microsoft.com/office/word/2010/wordprocessingGroup" xmlns:wpi="http://schemas.microsoft.com/office/word/2010/wordprocessingInk" xmlns:wne="http://schemas.microsoft.com/office/word/2006/wordml" xmlns:wps="http://schemas.microsoft.com/office/word/2010/wordprocessingShape" mc:Ignorable="w14 w15 w16se w16cid w16 w16cex wp14">
+<w:numbering xmlns:wpc="http://schemas.microsoft.com/office/word/2010/wordprocessingCanvas" xmlns:cx="http://schemas.microsoft.com/office/drawing/2014/chartex" xmlns:cx1="http://schemas.microsoft.com/office/drawing/2015/9/8/chartex" xmlns:cx2="http://schemas.microsoft.com/office/drawing/2015/10/21/chartex" xmlns:cx3="http://schemas.microsoft.com/office/drawing/2016/5/9/chartex" xmlns:cx4="http://schemas.microsoft.com/office/drawing/2016/5/10/chartex" xmlns:cx5="http://schemas.microsoft.com/office/drawing/2016/5/11/chartex" xmlns:cx6="http://schemas.microsoft.com/office/drawing/2016/5/12/chartex" xmlns:cx7="http://schemas.microsoft.com/office/drawing/2016/5/13/chartex" xmlns:cx8="http://schemas.microsoft.com/office/drawing/2016/5/14/chartex" xmlns:mc="http://schemas.openxmlformats.org/markup-compatibility/2006" xmlns:aink="http://schemas.microsoft.com/office/drawing/2016/ink" xmlns:am3d="http://schemas.microsoft.com/office/drawing/2017/model3d" xmlns:o="urn:schemas-microsoft-com:office:office" xmlns:r="http://schemas.openxmlformats.org/officeDocument/2006/relationships" xmlns:m="http://schemas.openxmlformats.org/officeDocument/2006/math" xmlns:v="urn:schemas-microsoft-com:vml" xmlns:wp14="http://schemas.microsoft.com/office/word/2010/wordprocessingDrawing" xmlns:wp="http://schemas.openxmlformats.org/drawingml/2006/wordprocessingDrawing" xmlns:w10="urn:schemas-microsoft-com:office:word" xmlns:w="http://schemas.openxmlformats.org/wordprocessingml/2006/main" xmlns:w14="http://schemas.microsoft.com/office/word/2010/wordml" xmlns:w15="http://schemas.microsoft.com/office/word/2012/wordml" xmlns:w16cid="http://schemas.microsoft.com/office/word/2016/wordml/cid" xmlns:w16se="http://schemas.microsoft.com/office/word/2015/wordml/symex" xmlns:wpg="http://schemas.microsoft.com/office/word/2010/wordprocessingGroup" xmlns:wpi="http://schemas.microsoft.com/office/word/2010/wordprocessingInk" xmlns:wne="http://schemas.microsoft.com/office/word/2006/wordml" xmlns:wps="http://schemas.microsoft.com/office/word/2010/wordprocessingShape" mc:Ignorable="w14 w15 w16se w16cid wp14">
   <w:abstractNum w:abstractNumId="0" w15:restartNumberingAfterBreak="0">
     <w:nsid w:val="0F207319"/>
     <w:multiLevelType w:val="hybridMultilevel"/>
@@ -3222,7 +3283,7 @@
 </file>
 
 <file path=word/styles.xml><?xml version="1.0" encoding="utf-8"?>
-<w:styles xmlns:mc="http://schemas.openxmlformats.org/markup-compatibility/2006" xmlns:r="http://schemas.openxmlformats.org/officeDocument/2006/relationships" xmlns:w="http://schemas.openxmlformats.org/wordprocessingml/2006/main" xmlns:w14="http://schemas.microsoft.com/office/word/2010/wordml" xmlns:w15="http://schemas.microsoft.com/office/word/2012/wordml" xmlns:w16cex="http://schemas.microsoft.com/office/word/2018/wordml/cex" xmlns:w16cid="http://schemas.microsoft.com/office/word/2016/wordml/cid" xmlns:w16="http://schemas.microsoft.com/office/word/2018/wordml" xmlns:w16se="http://schemas.microsoft.com/office/word/2015/wordml/symex" mc:Ignorable="w14 w15 w16se w16cid w16 w16cex">
+<w:styles xmlns:mc="http://schemas.openxmlformats.org/markup-compatibility/2006" xmlns:r="http://schemas.openxmlformats.org/officeDocument/2006/relationships" xmlns:w="http://schemas.openxmlformats.org/wordprocessingml/2006/main" xmlns:w14="http://schemas.microsoft.com/office/word/2010/wordml" xmlns:w15="http://schemas.microsoft.com/office/word/2012/wordml" xmlns:w16cid="http://schemas.microsoft.com/office/word/2016/wordml/cid" xmlns:w16se="http://schemas.microsoft.com/office/word/2015/wordml/symex" mc:Ignorable="w14 w15 w16se w16cid">
   <w:docDefaults>
     <w:rPrDefault>
       <w:rPr>
@@ -3238,7 +3299,7 @@
       </w:pPr>
     </w:pPrDefault>
   </w:docDefaults>
-  <w:latentStyles w:defLockedState="0" w:defUIPriority="99" w:defSemiHidden="0" w:defUnhideWhenUsed="0" w:defQFormat="0" w:count="376">
+  <w:latentStyles w:defLockedState="0" w:defUIPriority="99" w:defSemiHidden="0" w:defUnhideWhenUsed="0" w:defQFormat="0" w:count="377">
     <w:lsdException w:name="Normal" w:uiPriority="0" w:qFormat="1"/>
     <w:lsdException w:name="heading 1" w:uiPriority="9" w:qFormat="1"/>
     <w:lsdException w:name="heading 2" w:semiHidden="1" w:uiPriority="9" w:unhideWhenUsed="1" w:qFormat="1"/>
@@ -3615,6 +3676,7 @@
     <w:lsdException w:name="Hashtag" w:semiHidden="1" w:unhideWhenUsed="1"/>
     <w:lsdException w:name="Unresolved Mention" w:semiHidden="1" w:unhideWhenUsed="1"/>
     <w:lsdException w:name="Smart Link" w:semiHidden="1" w:unhideWhenUsed="1"/>
+    <w:lsdException w:name="Smart Link Error" w:semiHidden="1" w:unhideWhenUsed="1"/>
   </w:latentStyles>
   <w:style w:type="paragraph" w:default="1" w:styleId="Normal">
     <w:name w:val="Normal"/>
@@ -4285,11 +4347,24 @@
       <w:u w:val="single"/>
     </w:rPr>
   </w:style>
+  <w:style w:type="paragraph" w:styleId="TOC3">
+    <w:name w:val="toc 3"/>
+    <w:basedOn w:val="Normal"/>
+    <w:next w:val="Normal"/>
+    <w:autoRedefine/>
+    <w:uiPriority w:val="39"/>
+    <w:unhideWhenUsed/>
+    <w:rsid w:val="001845D4"/>
+    <w:pPr>
+      <w:spacing w:after="100"/>
+      <w:ind w:left="440"/>
+    </w:pPr>
+  </w:style>
 </w:styles>
 </file>
 
 <file path=word/glossary/document.xml><?xml version="1.0" encoding="utf-8"?>
-<w:glossaryDocument xmlns:wpc="http://schemas.microsoft.com/office/word/2010/wordprocessingCanvas" xmlns:cx="http://schemas.microsoft.com/office/drawing/2014/chartex" xmlns:cx1="http://schemas.microsoft.com/office/drawing/2015/9/8/chartex" xmlns:cx2="http://schemas.microsoft.com/office/drawing/2015/10/21/chartex" xmlns:cx3="http://schemas.microsoft.com/office/drawing/2016/5/9/chartex" xmlns:cx4="http://schemas.microsoft.com/office/drawing/2016/5/10/chartex" xmlns:cx5="http://schemas.microsoft.com/office/drawing/2016/5/11/chartex" xmlns:cx6="http://schemas.microsoft.com/office/drawing/2016/5/12/chartex" xmlns:cx7="http://schemas.microsoft.com/office/drawing/2016/5/13/chartex" xmlns:cx8="http://schemas.microsoft.com/office/drawing/2016/5/14/chartex" xmlns:mc="http://schemas.openxmlformats.org/markup-compatibility/2006" xmlns:aink="http://schemas.microsoft.com/office/drawing/2016/ink" xmlns:am3d="http://schemas.microsoft.com/office/drawing/2017/model3d" xmlns:o="urn:schemas-microsoft-com:office:office" xmlns:r="http://schemas.openxmlformats.org/officeDocument/2006/relationships" xmlns:m="http://schemas.openxmlformats.org/officeDocument/2006/math" xmlns:v="urn:schemas-microsoft-com:vml" xmlns:wp14="http://schemas.microsoft.com/office/word/2010/wordprocessingDrawing" xmlns:wp="http://schemas.openxmlformats.org/drawingml/2006/wordprocessingDrawing" xmlns:w10="urn:schemas-microsoft-com:office:word" xmlns:w="http://schemas.openxmlformats.org/wordprocessingml/2006/main" xmlns:w14="http://schemas.microsoft.com/office/word/2010/wordml" xmlns:w15="http://schemas.microsoft.com/office/word/2012/wordml" xmlns:w16cex="http://schemas.microsoft.com/office/word/2018/wordml/cex" xmlns:w16cid="http://schemas.microsoft.com/office/word/2016/wordml/cid" xmlns:w16="http://schemas.microsoft.com/office/word/2018/wordml" xmlns:w16se="http://schemas.microsoft.com/office/word/2015/wordml/symex" xmlns:wpg="http://schemas.microsoft.com/office/word/2010/wordprocessingGroup" xmlns:wpi="http://schemas.microsoft.com/office/word/2010/wordprocessingInk" xmlns:wne="http://schemas.microsoft.com/office/word/2006/wordml" xmlns:wps="http://schemas.microsoft.com/office/word/2010/wordprocessingShape" mc:Ignorable="w14 w15 w16se w16cid w16 w16cex wp14">
+<w:glossaryDocument xmlns:wpc="http://schemas.microsoft.com/office/word/2010/wordprocessingCanvas" xmlns:cx="http://schemas.microsoft.com/office/drawing/2014/chartex" xmlns:cx1="http://schemas.microsoft.com/office/drawing/2015/9/8/chartex" xmlns:cx2="http://schemas.microsoft.com/office/drawing/2015/10/21/chartex" xmlns:cx3="http://schemas.microsoft.com/office/drawing/2016/5/9/chartex" xmlns:cx4="http://schemas.microsoft.com/office/drawing/2016/5/10/chartex" xmlns:cx5="http://schemas.microsoft.com/office/drawing/2016/5/11/chartex" xmlns:cx6="http://schemas.microsoft.com/office/drawing/2016/5/12/chartex" xmlns:cx7="http://schemas.microsoft.com/office/drawing/2016/5/13/chartex" xmlns:cx8="http://schemas.microsoft.com/office/drawing/2016/5/14/chartex" xmlns:mc="http://schemas.openxmlformats.org/markup-compatibility/2006" xmlns:aink="http://schemas.microsoft.com/office/drawing/2016/ink" xmlns:am3d="http://schemas.microsoft.com/office/drawing/2017/model3d" xmlns:o="urn:schemas-microsoft-com:office:office" xmlns:r="http://schemas.openxmlformats.org/officeDocument/2006/relationships" xmlns:m="http://schemas.openxmlformats.org/officeDocument/2006/math" xmlns:v="urn:schemas-microsoft-com:vml" xmlns:wp14="http://schemas.microsoft.com/office/word/2010/wordprocessingDrawing" xmlns:wp="http://schemas.openxmlformats.org/drawingml/2006/wordprocessingDrawing" xmlns:w10="urn:schemas-microsoft-com:office:word" xmlns:w="http://schemas.openxmlformats.org/wordprocessingml/2006/main" xmlns:w14="http://schemas.microsoft.com/office/word/2010/wordml" xmlns:w15="http://schemas.microsoft.com/office/word/2012/wordml" xmlns:w16cid="http://schemas.microsoft.com/office/word/2016/wordml/cid" xmlns:w16se="http://schemas.microsoft.com/office/word/2015/wordml/symex" xmlns:wpg="http://schemas.microsoft.com/office/word/2010/wordprocessingGroup" xmlns:wpi="http://schemas.microsoft.com/office/word/2010/wordprocessingInk" xmlns:wne="http://schemas.microsoft.com/office/word/2006/wordml" xmlns:wps="http://schemas.microsoft.com/office/word/2010/wordprocessingShape" mc:Ignorable="w14 w15 w16se w16cid wp14">
   <w:docParts>
     <w:docPart>
       <w:docPartPr>
@@ -4360,11 +4435,11 @@
 </file>
 
 <file path=word/glossary/fontTable.xml><?xml version="1.0" encoding="utf-8"?>
-<w:fonts xmlns:mc="http://schemas.openxmlformats.org/markup-compatibility/2006" xmlns:r="http://schemas.openxmlformats.org/officeDocument/2006/relationships" xmlns:w="http://schemas.openxmlformats.org/wordprocessingml/2006/main" xmlns:w14="http://schemas.microsoft.com/office/word/2010/wordml" xmlns:w15="http://schemas.microsoft.com/office/word/2012/wordml" xmlns:w16cex="http://schemas.microsoft.com/office/word/2018/wordml/cex" xmlns:w16cid="http://schemas.microsoft.com/office/word/2016/wordml/cid" xmlns:w16="http://schemas.microsoft.com/office/word/2018/wordml" xmlns:w16se="http://schemas.microsoft.com/office/word/2015/wordml/symex" mc:Ignorable="w14 w15 w16se w16cid w16 w16cex">
+<w:fonts xmlns:mc="http://schemas.openxmlformats.org/markup-compatibility/2006" xmlns:r="http://schemas.openxmlformats.org/officeDocument/2006/relationships" xmlns:w="http://schemas.openxmlformats.org/wordprocessingml/2006/main" xmlns:w14="http://schemas.microsoft.com/office/word/2010/wordml" xmlns:w15="http://schemas.microsoft.com/office/word/2012/wordml" xmlns:w16cid="http://schemas.microsoft.com/office/word/2016/wordml/cid" xmlns:w16se="http://schemas.microsoft.com/office/word/2015/wordml/symex" mc:Ignorable="w14 w15 w16se w16cid">
   <w:font w:name="Symbol">
     <w:panose1 w:val="05050102010706020507"/>
     <w:charset w:val="02"/>
-    <w:family w:val="decorative"/>
+    <w:family w:val="roman"/>
     <w:pitch w:val="variable"/>
     <w:sig w:usb0="00000000" w:usb1="10000000" w:usb2="00000000" w:usb3="00000000" w:csb0="80000000" w:csb1="00000000"/>
   </w:font>
@@ -4384,10 +4459,10 @@
   </w:font>
   <w:font w:name="Wingdings">
     <w:panose1 w:val="05000000000000000000"/>
-    <w:charset w:val="4D"/>
-    <w:family w:val="decorative"/>
+    <w:charset w:val="02"/>
+    <w:family w:val="auto"/>
     <w:pitch w:val="variable"/>
-    <w:sig w:usb0="00000003" w:usb1="00000000" w:usb2="00000000" w:usb3="00000000" w:csb0="80000001" w:csb1="00000000"/>
+    <w:sig w:usb0="00000000" w:usb1="10000000" w:usb2="00000000" w:usb3="00000000" w:csb0="80000000" w:csb1="00000000"/>
   </w:font>
   <w:font w:name="Calibri">
     <w:panose1 w:val="020F0502020204030204"/>
@@ -4407,7 +4482,7 @@
 </file>
 
 <file path=word/glossary/settings.xml><?xml version="1.0" encoding="utf-8"?>
-<w:settings xmlns:mc="http://schemas.openxmlformats.org/markup-compatibility/2006" xmlns:o="urn:schemas-microsoft-com:office:office" xmlns:r="http://schemas.openxmlformats.org/officeDocument/2006/relationships" xmlns:m="http://schemas.openxmlformats.org/officeDocument/2006/math" xmlns:v="urn:schemas-microsoft-com:vml" xmlns:w10="urn:schemas-microsoft-com:office:word" xmlns:w="http://schemas.openxmlformats.org/wordprocessingml/2006/main" xmlns:w14="http://schemas.microsoft.com/office/word/2010/wordml" xmlns:w15="http://schemas.microsoft.com/office/word/2012/wordml" xmlns:w16cex="http://schemas.microsoft.com/office/word/2018/wordml/cex" xmlns:w16cid="http://schemas.microsoft.com/office/word/2016/wordml/cid" xmlns:w16="http://schemas.microsoft.com/office/word/2018/wordml" xmlns:w16se="http://schemas.microsoft.com/office/word/2015/wordml/symex" xmlns:sl="http://schemas.openxmlformats.org/schemaLibrary/2006/main" mc:Ignorable="w14 w15 w16se w16cid w16 w16cex">
+<w:settings xmlns:mc="http://schemas.openxmlformats.org/markup-compatibility/2006" xmlns:o="urn:schemas-microsoft-com:office:office" xmlns:r="http://schemas.openxmlformats.org/officeDocument/2006/relationships" xmlns:m="http://schemas.openxmlformats.org/officeDocument/2006/math" xmlns:v="urn:schemas-microsoft-com:vml" xmlns:w10="urn:schemas-microsoft-com:office:word" xmlns:w="http://schemas.openxmlformats.org/wordprocessingml/2006/main" xmlns:w14="http://schemas.microsoft.com/office/word/2010/wordml" xmlns:w15="http://schemas.microsoft.com/office/word/2012/wordml" xmlns:w16cid="http://schemas.microsoft.com/office/word/2016/wordml/cid" xmlns:w16se="http://schemas.microsoft.com/office/word/2015/wordml/symex" xmlns:sl="http://schemas.openxmlformats.org/schemaLibrary/2006/main" mc:Ignorable="w14 w15 w16se w16cid">
   <w:view w:val="normal"/>
   <w:defaultTabStop w:val="720"/>
   <w:characterSpacingControl w:val="doNotCompress"/>
@@ -4422,6 +4497,7 @@
   </w:compat>
   <w:rsids>
     <w:rsidRoot w:val="00272BC8"/>
+    <w:rsid w:val="00065126"/>
     <w:rsid w:val="00272BC8"/>
     <w:rsid w:val="005A3E26"/>
     <w:rsid w:val="00666887"/>
@@ -4429,6 +4505,7 @@
     <w:rsid w:val="00A5055A"/>
     <w:rsid w:val="00C311E0"/>
     <w:rsid w:val="00CB0861"/>
+    <w:rsid w:val="00E72441"/>
     <w:rsid w:val="00E82854"/>
   </w:rsids>
   <m:mathPr>
@@ -4453,7 +4530,7 @@
 </file>
 
 <file path=word/glossary/styles.xml><?xml version="1.0" encoding="utf-8"?>
-<w:styles xmlns:mc="http://schemas.openxmlformats.org/markup-compatibility/2006" xmlns:r="http://schemas.openxmlformats.org/officeDocument/2006/relationships" xmlns:w="http://schemas.openxmlformats.org/wordprocessingml/2006/main" xmlns:w14="http://schemas.microsoft.com/office/word/2010/wordml" xmlns:w15="http://schemas.microsoft.com/office/word/2012/wordml" xmlns:w16cex="http://schemas.microsoft.com/office/word/2018/wordml/cex" xmlns:w16cid="http://schemas.microsoft.com/office/word/2016/wordml/cid" xmlns:w16="http://schemas.microsoft.com/office/word/2018/wordml" xmlns:w16se="http://schemas.microsoft.com/office/word/2015/wordml/symex" mc:Ignorable="w14 w15 w16se w16cid w16 w16cex">
+<w:styles xmlns:mc="http://schemas.openxmlformats.org/markup-compatibility/2006" xmlns:r="http://schemas.openxmlformats.org/officeDocument/2006/relationships" xmlns:w="http://schemas.openxmlformats.org/wordprocessingml/2006/main" xmlns:w14="http://schemas.microsoft.com/office/word/2010/wordml" xmlns:w15="http://schemas.microsoft.com/office/word/2012/wordml" xmlns:w16cid="http://schemas.microsoft.com/office/word/2016/wordml/cid" xmlns:w16se="http://schemas.microsoft.com/office/word/2015/wordml/symex" mc:Ignorable="w14 w15 w16se w16cid">
   <w:docDefaults>
     <w:rPrDefault>
       <w:rPr>
@@ -4469,7 +4546,7 @@
       </w:pPr>
     </w:pPrDefault>
   </w:docDefaults>
-  <w:latentStyles w:defLockedState="0" w:defUIPriority="99" w:defSemiHidden="0" w:defUnhideWhenUsed="0" w:defQFormat="0" w:count="376">
+  <w:latentStyles w:defLockedState="0" w:defUIPriority="99" w:defSemiHidden="0" w:defUnhideWhenUsed="0" w:defQFormat="0" w:count="377">
     <w:lsdException w:name="Normal" w:uiPriority="0" w:qFormat="1"/>
     <w:lsdException w:name="heading 1" w:uiPriority="9" w:qFormat="1"/>
     <w:lsdException w:name="heading 2" w:semiHidden="1" w:uiPriority="9" w:unhideWhenUsed="1" w:qFormat="1"/>
@@ -4846,6 +4923,7 @@
     <w:lsdException w:name="Hashtag" w:semiHidden="1" w:unhideWhenUsed="1"/>
     <w:lsdException w:name="Unresolved Mention" w:semiHidden="1" w:unhideWhenUsed="1"/>
     <w:lsdException w:name="Smart Link" w:semiHidden="1" w:unhideWhenUsed="1"/>
+    <w:lsdException w:name="Smart Link Error" w:semiHidden="1" w:unhideWhenUsed="1"/>
   </w:latentStyles>
   <w:style w:type="paragraph" w:default="1" w:styleId="Normal">
     <w:name w:val="Normal"/>
@@ -4900,7 +4978,7 @@
 </file>
 
 <file path=word/glossary/webSettings.xml><?xml version="1.0" encoding="utf-8"?>
-<w:webSettings xmlns:mc="http://schemas.openxmlformats.org/markup-compatibility/2006" xmlns:r="http://schemas.openxmlformats.org/officeDocument/2006/relationships" xmlns:w="http://schemas.openxmlformats.org/wordprocessingml/2006/main" xmlns:w14="http://schemas.microsoft.com/office/word/2010/wordml" xmlns:w15="http://schemas.microsoft.com/office/word/2012/wordml" xmlns:w16cex="http://schemas.microsoft.com/office/word/2018/wordml/cex" xmlns:w16cid="http://schemas.microsoft.com/office/word/2016/wordml/cid" xmlns:w16="http://schemas.microsoft.com/office/word/2018/wordml" xmlns:w16se="http://schemas.microsoft.com/office/word/2015/wordml/symex" mc:Ignorable="w14 w15 w16se w16cid w16 w16cex">
+<w:webSettings xmlns:mc="http://schemas.openxmlformats.org/markup-compatibility/2006" xmlns:r="http://schemas.openxmlformats.org/officeDocument/2006/relationships" xmlns:w="http://schemas.openxmlformats.org/wordprocessingml/2006/main" xmlns:w14="http://schemas.microsoft.com/office/word/2010/wordml" xmlns:w15="http://schemas.microsoft.com/office/word/2012/wordml" xmlns:w16cid="http://schemas.microsoft.com/office/word/2016/wordml/cid" xmlns:w16se="http://schemas.microsoft.com/office/word/2015/wordml/symex" mc:Ignorable="w14 w15 w16se w16cid">
   <w:optimizeForBrowser/>
   <w:allowPNG/>
 </w:webSettings>
@@ -5225,7 +5303,7 @@
 </file>
 
 <file path=customXml/itemProps2.xml><?xml version="1.0" encoding="utf-8"?>
-<ds:datastoreItem xmlns:ds="http://schemas.openxmlformats.org/officeDocument/2006/customXml" ds:itemID="{4ED89FF6-2D02-4BDC-8607-163E00B4C55B}">
+<ds:datastoreItem xmlns:ds="http://schemas.openxmlformats.org/officeDocument/2006/customXml" ds:itemID="{00EBE935-110D-48C2-8C27-979398F290E7}">
   <ds:schemaRefs>
     <ds:schemaRef ds:uri="http://schemas.openxmlformats.org/officeDocument/2006/bibliography"/>
   </ds:schemaRefs>

</xml_diff>

<commit_message>
Added EMNIST to writeup
</commit_message>
<xml_diff>
--- a/EPQ Writeups/Writeup.docx
+++ b/EPQ Writeups/Writeup.docx
@@ -1,6 +1,6 @@
 
 <file path=word/document.xml><?xml version="1.0" encoding="utf-8"?>
-<w:document xmlns:wpc="http://schemas.microsoft.com/office/word/2010/wordprocessingCanvas" xmlns:cx="http://schemas.microsoft.com/office/drawing/2014/chartex" xmlns:cx1="http://schemas.microsoft.com/office/drawing/2015/9/8/chartex" xmlns:cx2="http://schemas.microsoft.com/office/drawing/2015/10/21/chartex" xmlns:cx3="http://schemas.microsoft.com/office/drawing/2016/5/9/chartex" xmlns:cx4="http://schemas.microsoft.com/office/drawing/2016/5/10/chartex" xmlns:cx5="http://schemas.microsoft.com/office/drawing/2016/5/11/chartex" xmlns:cx6="http://schemas.microsoft.com/office/drawing/2016/5/12/chartex" xmlns:cx7="http://schemas.microsoft.com/office/drawing/2016/5/13/chartex" xmlns:cx8="http://schemas.microsoft.com/office/drawing/2016/5/14/chartex" xmlns:mc="http://schemas.openxmlformats.org/markup-compatibility/2006" xmlns:aink="http://schemas.microsoft.com/office/drawing/2016/ink" xmlns:am3d="http://schemas.microsoft.com/office/drawing/2017/model3d" xmlns:o="urn:schemas-microsoft-com:office:office" xmlns:r="http://schemas.openxmlformats.org/officeDocument/2006/relationships" xmlns:m="http://schemas.openxmlformats.org/officeDocument/2006/math" xmlns:v="urn:schemas-microsoft-com:vml" xmlns:wp14="http://schemas.microsoft.com/office/word/2010/wordprocessingDrawing" xmlns:wp="http://schemas.openxmlformats.org/drawingml/2006/wordprocessingDrawing" xmlns:w10="urn:schemas-microsoft-com:office:word" xmlns:w="http://schemas.openxmlformats.org/wordprocessingml/2006/main" xmlns:w14="http://schemas.microsoft.com/office/word/2010/wordml" xmlns:w15="http://schemas.microsoft.com/office/word/2012/wordml" xmlns:w16cid="http://schemas.microsoft.com/office/word/2016/wordml/cid" xmlns:w16se="http://schemas.microsoft.com/office/word/2015/wordml/symex" xmlns:wpg="http://schemas.microsoft.com/office/word/2010/wordprocessingGroup" xmlns:wpi="http://schemas.microsoft.com/office/word/2010/wordprocessingInk" xmlns:wne="http://schemas.microsoft.com/office/word/2006/wordml" xmlns:wps="http://schemas.microsoft.com/office/word/2010/wordprocessingShape" mc:Ignorable="w14 w15 w16se w16cid wp14">
+<w:document xmlns:wpc="http://schemas.microsoft.com/office/word/2010/wordprocessingCanvas" xmlns:cx="http://schemas.microsoft.com/office/drawing/2014/chartex" xmlns:cx1="http://schemas.microsoft.com/office/drawing/2015/9/8/chartex" xmlns:cx2="http://schemas.microsoft.com/office/drawing/2015/10/21/chartex" xmlns:cx3="http://schemas.microsoft.com/office/drawing/2016/5/9/chartex" xmlns:cx4="http://schemas.microsoft.com/office/drawing/2016/5/10/chartex" xmlns:cx5="http://schemas.microsoft.com/office/drawing/2016/5/11/chartex" xmlns:cx6="http://schemas.microsoft.com/office/drawing/2016/5/12/chartex" xmlns:cx7="http://schemas.microsoft.com/office/drawing/2016/5/13/chartex" xmlns:cx8="http://schemas.microsoft.com/office/drawing/2016/5/14/chartex" xmlns:mc="http://schemas.openxmlformats.org/markup-compatibility/2006" xmlns:aink="http://schemas.microsoft.com/office/drawing/2016/ink" xmlns:am3d="http://schemas.microsoft.com/office/drawing/2017/model3d" xmlns:o="urn:schemas-microsoft-com:office:office" xmlns:r="http://schemas.openxmlformats.org/officeDocument/2006/relationships" xmlns:m="http://schemas.openxmlformats.org/officeDocument/2006/math" xmlns:v="urn:schemas-microsoft-com:vml" xmlns:wp14="http://schemas.microsoft.com/office/word/2010/wordprocessingDrawing" xmlns:wp="http://schemas.openxmlformats.org/drawingml/2006/wordprocessingDrawing" xmlns:w10="urn:schemas-microsoft-com:office:word" xmlns:w="http://schemas.openxmlformats.org/wordprocessingml/2006/main" xmlns:w14="http://schemas.microsoft.com/office/word/2010/wordml" xmlns:w15="http://schemas.microsoft.com/office/word/2012/wordml" xmlns:w16cex="http://schemas.microsoft.com/office/word/2018/wordml/cex" xmlns:w16cid="http://schemas.microsoft.com/office/word/2016/wordml/cid" xmlns:w16="http://schemas.microsoft.com/office/word/2018/wordml" xmlns:w16se="http://schemas.microsoft.com/office/word/2015/wordml/symex" xmlns:wpg="http://schemas.microsoft.com/office/word/2010/wordprocessingGroup" xmlns:wpi="http://schemas.microsoft.com/office/word/2010/wordprocessingInk" xmlns:wne="http://schemas.microsoft.com/office/word/2006/wordml" xmlns:wps="http://schemas.microsoft.com/office/word/2010/wordprocessingShape" mc:Ignorable="w14 w15 w16se w16cid w16 w16cex wp14">
   <w:body>
     <w:sdt>
       <w:sdtPr>
@@ -387,7 +387,7 @@
                     <v:stroke joinstyle="miter"/>
                     <v:path gradientshapeok="t" o:connecttype="rect"/>
                   </v:shapetype>
-                  <v:shape id="Text Box 142" o:spid="_x0000_s1026" type="#_x0000_t202" style="position:absolute;left:0;text-align:left;margin-left:0;margin-top:0;width:516pt;height:43.9pt;z-index:251659264;visibility:visible;mso-wrap-style:square;mso-width-percent:1000;mso-height-percent:0;mso-top-percent:850;mso-wrap-distance-left:9pt;mso-wrap-distance-top:0;mso-wrap-distance-right:9pt;mso-wrap-distance-bottom:0;mso-position-horizontal:center;mso-position-horizontal-relative:margin;mso-position-vertical-relative:page;mso-width-percent:1000;mso-height-percent:0;mso-top-percent:850;mso-width-relative:margin;mso-height-relative:margin;v-text-anchor:bottom" o:gfxdata="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" filled="f" stroked="f" strokeweight=".5pt">
+                  <v:shape id="Text Box 142" o:spid="_x0000_s1026" type="#_x0000_t202" style="position:absolute;left:0;text-align:left;margin-left:0;margin-top:0;width:516pt;height:43.9pt;z-index:251659264;visibility:visible;mso-wrap-style:square;mso-width-percent:1000;mso-height-percent:0;mso-top-percent:850;mso-wrap-distance-left:9pt;mso-wrap-distance-top:0;mso-wrap-distance-right:9pt;mso-wrap-distance-bottom:0;mso-position-horizontal:center;mso-position-horizontal-relative:margin;mso-position-vertical-relative:page;mso-width-percent:1000;mso-height-percent:0;mso-top-percent:850;mso-width-relative:margin;mso-height-relative:margin;v-text-anchor:bottom" o:gfxdata="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" filled="f" stroked="f" strokeweight=".5pt">
                     <v:textbox style="mso-fit-shape-to-text:t" inset="0,0,0,0">
                       <w:txbxContent>
                         <w:sdt>
@@ -615,6 +615,8 @@
                 <w:rPr>
                   <w:rFonts w:eastAsiaTheme="minorEastAsia"/>
                   <w:noProof/>
+                  <w:sz w:val="24"/>
+                  <w:szCs w:val="24"/>
                   <w:lang w:eastAsia="en-GB"/>
                 </w:rPr>
               </w:pPr>
@@ -627,7 +629,7 @@
               <w:r>
                 <w:fldChar w:fldCharType="separate"/>
               </w:r>
-              <w:hyperlink w:anchor="_Toc44516458" w:history="1">
+              <w:hyperlink w:anchor="_Toc44792955" w:history="1">
                 <w:r>
                   <w:rPr>
                     <w:rStyle w:val="Hyperlink"/>
@@ -654,7 +656,7 @@
                     <w:noProof/>
                     <w:webHidden/>
                   </w:rPr>
-                  <w:instrText xml:space="preserve"> PAGEREF _Toc44516458 \h </w:instrText>
+                  <w:instrText xml:space="preserve"> PAGEREF _Toc44792955 \h </w:instrText>
                 </w:r>
                 <w:r>
                   <w:rPr>
@@ -694,10 +696,12 @@
                 <w:rPr>
                   <w:rFonts w:eastAsiaTheme="minorEastAsia"/>
                   <w:noProof/>
+                  <w:sz w:val="24"/>
+                  <w:szCs w:val="24"/>
                   <w:lang w:eastAsia="en-GB"/>
                 </w:rPr>
               </w:pPr>
-              <w:hyperlink w:anchor="_Toc44516459" w:history="1">
+              <w:hyperlink w:anchor="_Toc44792956" w:history="1">
                 <w:r>
                   <w:rPr>
                     <w:rStyle w:val="Hyperlink"/>
@@ -724,7 +728,7 @@
                     <w:noProof/>
                     <w:webHidden/>
                   </w:rPr>
-                  <w:instrText xml:space="preserve"> PAGEREF _Toc44516459 \h </w:instrText>
+                  <w:instrText xml:space="preserve"> PAGEREF _Toc44792956 \h </w:instrText>
                 </w:r>
                 <w:r>
                   <w:rPr>
@@ -764,10 +768,12 @@
                 <w:rPr>
                   <w:rFonts w:eastAsiaTheme="minorEastAsia"/>
                   <w:noProof/>
+                  <w:sz w:val="24"/>
+                  <w:szCs w:val="24"/>
                   <w:lang w:eastAsia="en-GB"/>
                 </w:rPr>
               </w:pPr>
-              <w:hyperlink w:anchor="_Toc44516460" w:history="1">
+              <w:hyperlink w:anchor="_Toc44792957" w:history="1">
                 <w:r>
                   <w:rPr>
                     <w:rStyle w:val="Hyperlink"/>
@@ -794,7 +800,7 @@
                     <w:noProof/>
                     <w:webHidden/>
                   </w:rPr>
-                  <w:instrText xml:space="preserve"> PAGEREF _Toc44516460 \h </w:instrText>
+                  <w:instrText xml:space="preserve"> PAGEREF _Toc44792957 \h </w:instrText>
                 </w:r>
                 <w:r>
                   <w:rPr>
@@ -832,10 +838,14 @@
                   <w:tab w:val="right" w:leader="dot" w:pos="9016"/>
                 </w:tabs>
                 <w:rPr>
+                  <w:rFonts w:eastAsiaTheme="minorEastAsia"/>
                   <w:noProof/>
+                  <w:sz w:val="24"/>
+                  <w:szCs w:val="24"/>
+                  <w:lang w:eastAsia="en-GB"/>
                 </w:rPr>
               </w:pPr>
-              <w:hyperlink w:anchor="_Toc44516461" w:history="1">
+              <w:hyperlink w:anchor="_Toc44792958" w:history="1">
                 <w:r>
                   <w:rPr>
                     <w:rStyle w:val="Hyperlink"/>
@@ -863,7 +873,7 @@
                     <w:noProof/>
                     <w:webHidden/>
                   </w:rPr>
-                  <w:instrText xml:space="preserve"> PAGEREF _Toc44516461 \h </w:instrText>
+                  <w:instrText xml:space="preserve"> PAGEREF _Toc44792958 \h </w:instrText>
                 </w:r>
                 <w:r>
                   <w:rPr>
@@ -883,7 +893,7 @@
                     <w:noProof/>
                     <w:webHidden/>
                   </w:rPr>
-                  <w:t>2</w:t>
+                  <w:t>3</w:t>
                 </w:r>
                 <w:r>
                   <w:rPr>
@@ -903,10 +913,12 @@
                 <w:rPr>
                   <w:rFonts w:eastAsiaTheme="minorEastAsia"/>
                   <w:noProof/>
+                  <w:sz w:val="24"/>
+                  <w:szCs w:val="24"/>
                   <w:lang w:eastAsia="en-GB"/>
                 </w:rPr>
               </w:pPr>
-              <w:hyperlink w:anchor="_Toc44516462" w:history="1">
+              <w:hyperlink w:anchor="_Toc44792959" w:history="1">
                 <w:r>
                   <w:rPr>
                     <w:rStyle w:val="Hyperlink"/>
@@ -934,7 +946,7 @@
                     <w:noProof/>
                     <w:webHidden/>
                   </w:rPr>
-                  <w:instrText xml:space="preserve"> PAGEREF _Toc44516462 \h </w:instrText>
+                  <w:instrText xml:space="preserve"> PAGEREF _Toc44792959 \h </w:instrText>
                 </w:r>
                 <w:r>
                   <w:rPr>
@@ -974,10 +986,12 @@
                 <w:rPr>
                   <w:rFonts w:eastAsiaTheme="minorEastAsia"/>
                   <w:noProof/>
+                  <w:sz w:val="24"/>
+                  <w:szCs w:val="24"/>
                   <w:lang w:eastAsia="en-GB"/>
                 </w:rPr>
               </w:pPr>
-              <w:hyperlink w:anchor="_Toc44516463" w:history="1">
+              <w:hyperlink w:anchor="_Toc44792960" w:history="1">
                 <w:r>
                   <w:rPr>
                     <w:rStyle w:val="Hyperlink"/>
@@ -1004,7 +1018,7 @@
                     <w:noProof/>
                     <w:webHidden/>
                   </w:rPr>
-                  <w:instrText xml:space="preserve"> PAGEREF _Toc44516463 \h </w:instrText>
+                  <w:instrText xml:space="preserve"> PAGEREF _Toc44792960 \h </w:instrText>
                 </w:r>
                 <w:r>
                   <w:rPr>
@@ -1024,7 +1038,7 @@
                     <w:noProof/>
                     <w:webHidden/>
                   </w:rPr>
-                  <w:t>3</w:t>
+                  <w:t>4</w:t>
                 </w:r>
                 <w:r>
                   <w:rPr>
@@ -1044,10 +1058,12 @@
                 <w:rPr>
                   <w:rFonts w:eastAsiaTheme="minorEastAsia"/>
                   <w:noProof/>
+                  <w:sz w:val="24"/>
+                  <w:szCs w:val="24"/>
                   <w:lang w:eastAsia="en-GB"/>
                 </w:rPr>
               </w:pPr>
-              <w:hyperlink w:anchor="_Toc44516464" w:history="1">
+              <w:hyperlink w:anchor="_Toc44792961" w:history="1">
                 <w:r>
                   <w:rPr>
                     <w:rStyle w:val="Hyperlink"/>
@@ -1074,7 +1090,7 @@
                     <w:noProof/>
                     <w:webHidden/>
                   </w:rPr>
-                  <w:instrText xml:space="preserve"> PAGEREF _Toc44516464 \h </w:instrText>
+                  <w:instrText xml:space="preserve"> PAGEREF _Toc44792961 \h </w:instrText>
                 </w:r>
                 <w:r>
                   <w:rPr>
@@ -1094,7 +1110,7 @@
                     <w:noProof/>
                     <w:webHidden/>
                   </w:rPr>
-                  <w:t>3</w:t>
+                  <w:t>4</w:t>
                 </w:r>
                 <w:r>
                   <w:rPr>
@@ -1114,10 +1130,12 @@
                 <w:rPr>
                   <w:rFonts w:eastAsiaTheme="minorEastAsia"/>
                   <w:noProof/>
+                  <w:sz w:val="24"/>
+                  <w:szCs w:val="24"/>
                   <w:lang w:eastAsia="en-GB"/>
                 </w:rPr>
               </w:pPr>
-              <w:hyperlink w:anchor="_Toc44516465" w:history="1">
+              <w:hyperlink w:anchor="_Toc44792962" w:history="1">
                 <w:r>
                   <w:rPr>
                     <w:rStyle w:val="Hyperlink"/>
@@ -1144,7 +1162,7 @@
                     <w:noProof/>
                     <w:webHidden/>
                   </w:rPr>
-                  <w:instrText xml:space="preserve"> PAGEREF _Toc44516465 \h </w:instrText>
+                  <w:instrText xml:space="preserve"> PAGEREF _Toc44792962 \h </w:instrText>
                 </w:r>
                 <w:r>
                   <w:rPr>
@@ -1164,7 +1182,7 @@
                     <w:noProof/>
                     <w:webHidden/>
                   </w:rPr>
-                  <w:t>4</w:t>
+                  <w:t>5</w:t>
                 </w:r>
                 <w:r>
                   <w:rPr>
@@ -1184,15 +1202,233 @@
                 <w:rPr>
                   <w:rFonts w:eastAsiaTheme="minorEastAsia"/>
                   <w:noProof/>
+                  <w:sz w:val="24"/>
+                  <w:szCs w:val="24"/>
                   <w:lang w:eastAsia="en-GB"/>
                 </w:rPr>
               </w:pPr>
-              <w:hyperlink w:anchor="_Toc44516466" w:history="1">
+              <w:hyperlink w:anchor="_Toc44792963" w:history="1">
                 <w:r>
                   <w:rPr>
                     <w:rStyle w:val="Hyperlink"/>
                     <w:noProof/>
                   </w:rPr>
+                  <w:t>EMNIST</w:t>
+                </w:r>
+                <w:r>
+                  <w:rPr>
+                    <w:noProof/>
+                    <w:webHidden/>
+                  </w:rPr>
+                  <w:tab/>
+                </w:r>
+                <w:r>
+                  <w:rPr>
+                    <w:noProof/>
+                    <w:webHidden/>
+                  </w:rPr>
+                  <w:fldChar w:fldCharType="begin"/>
+                </w:r>
+                <w:r>
+                  <w:rPr>
+                    <w:noProof/>
+                    <w:webHidden/>
+                  </w:rPr>
+                  <w:instrText xml:space="preserve"> PAGEREF _Toc44792963 \h </w:instrText>
+                </w:r>
+                <w:r>
+                  <w:rPr>
+                    <w:noProof/>
+                    <w:webHidden/>
+                  </w:rPr>
+                </w:r>
+                <w:r>
+                  <w:rPr>
+                    <w:noProof/>
+                    <w:webHidden/>
+                  </w:rPr>
+                  <w:fldChar w:fldCharType="separate"/>
+                </w:r>
+                <w:r>
+                  <w:rPr>
+                    <w:noProof/>
+                    <w:webHidden/>
+                  </w:rPr>
+                  <w:t>6</w:t>
+                </w:r>
+                <w:r>
+                  <w:rPr>
+                    <w:noProof/>
+                    <w:webHidden/>
+                  </w:rPr>
+                  <w:fldChar w:fldCharType="end"/>
+                </w:r>
+              </w:hyperlink>
+            </w:p>
+            <w:p>
+              <w:pPr>
+                <w:pStyle w:val="TOC2"/>
+                <w:tabs>
+                  <w:tab w:val="right" w:leader="dot" w:pos="9016"/>
+                </w:tabs>
+                <w:rPr>
+                  <w:rFonts w:eastAsiaTheme="minorEastAsia"/>
+                  <w:noProof/>
+                  <w:sz w:val="24"/>
+                  <w:szCs w:val="24"/>
+                  <w:lang w:eastAsia="en-GB"/>
+                </w:rPr>
+              </w:pPr>
+              <w:hyperlink w:anchor="_Toc44792964" w:history="1">
+                <w:r>
+                  <w:rPr>
+                    <w:rStyle w:val="Hyperlink"/>
+                    <w:noProof/>
+                  </w:rPr>
+                  <w:t>Sample of Random 100</w:t>
+                </w:r>
+                <w:r>
+                  <w:rPr>
+                    <w:noProof/>
+                    <w:webHidden/>
+                  </w:rPr>
+                  <w:tab/>
+                </w:r>
+                <w:r>
+                  <w:rPr>
+                    <w:noProof/>
+                    <w:webHidden/>
+                  </w:rPr>
+                  <w:fldChar w:fldCharType="begin"/>
+                </w:r>
+                <w:r>
+                  <w:rPr>
+                    <w:noProof/>
+                    <w:webHidden/>
+                  </w:rPr>
+                  <w:instrText xml:space="preserve"> PAGEREF _Toc44792964 \h </w:instrText>
+                </w:r>
+                <w:r>
+                  <w:rPr>
+                    <w:noProof/>
+                    <w:webHidden/>
+                  </w:rPr>
+                </w:r>
+                <w:r>
+                  <w:rPr>
+                    <w:noProof/>
+                    <w:webHidden/>
+                  </w:rPr>
+                  <w:fldChar w:fldCharType="separate"/>
+                </w:r>
+                <w:r>
+                  <w:rPr>
+                    <w:noProof/>
+                    <w:webHidden/>
+                  </w:rPr>
+                  <w:t>6</w:t>
+                </w:r>
+                <w:r>
+                  <w:rPr>
+                    <w:noProof/>
+                    <w:webHidden/>
+                  </w:rPr>
+                  <w:fldChar w:fldCharType="end"/>
+                </w:r>
+              </w:hyperlink>
+            </w:p>
+            <w:p>
+              <w:pPr>
+                <w:pStyle w:val="TOC2"/>
+                <w:tabs>
+                  <w:tab w:val="right" w:leader="dot" w:pos="9016"/>
+                </w:tabs>
+                <w:rPr>
+                  <w:rFonts w:eastAsiaTheme="minorEastAsia"/>
+                  <w:noProof/>
+                  <w:sz w:val="24"/>
+                  <w:szCs w:val="24"/>
+                  <w:lang w:eastAsia="en-GB"/>
+                </w:rPr>
+              </w:pPr>
+              <w:hyperlink w:anchor="_Toc44792965" w:history="1">
+                <w:r>
+                  <w:rPr>
+                    <w:rStyle w:val="Hyperlink"/>
+                    <w:noProof/>
+                  </w:rPr>
+                  <w:t>Trying each Number 3 Times</w:t>
+                </w:r>
+                <w:r>
+                  <w:rPr>
+                    <w:noProof/>
+                    <w:webHidden/>
+                  </w:rPr>
+                  <w:tab/>
+                </w:r>
+                <w:r>
+                  <w:rPr>
+                    <w:noProof/>
+                    <w:webHidden/>
+                  </w:rPr>
+                  <w:fldChar w:fldCharType="begin"/>
+                </w:r>
+                <w:r>
+                  <w:rPr>
+                    <w:noProof/>
+                    <w:webHidden/>
+                  </w:rPr>
+                  <w:instrText xml:space="preserve"> PAGEREF _Toc44792965 \h </w:instrText>
+                </w:r>
+                <w:r>
+                  <w:rPr>
+                    <w:noProof/>
+                    <w:webHidden/>
+                  </w:rPr>
+                </w:r>
+                <w:r>
+                  <w:rPr>
+                    <w:noProof/>
+                    <w:webHidden/>
+                  </w:rPr>
+                  <w:fldChar w:fldCharType="separate"/>
+                </w:r>
+                <w:r>
+                  <w:rPr>
+                    <w:noProof/>
+                    <w:webHidden/>
+                  </w:rPr>
+                  <w:t>6</w:t>
+                </w:r>
+                <w:r>
+                  <w:rPr>
+                    <w:noProof/>
+                    <w:webHidden/>
+                  </w:rPr>
+                  <w:fldChar w:fldCharType="end"/>
+                </w:r>
+              </w:hyperlink>
+            </w:p>
+            <w:p>
+              <w:pPr>
+                <w:pStyle w:val="TOC1"/>
+                <w:tabs>
+                  <w:tab w:val="right" w:leader="dot" w:pos="9016"/>
+                </w:tabs>
+                <w:rPr>
+                  <w:rFonts w:eastAsiaTheme="minorEastAsia"/>
+                  <w:noProof/>
+                  <w:sz w:val="24"/>
+                  <w:szCs w:val="24"/>
+                  <w:lang w:eastAsia="en-GB"/>
+                </w:rPr>
+              </w:pPr>
+              <w:hyperlink w:anchor="_Toc44792966" w:history="1">
+                <w:r>
+                  <w:rPr>
+                    <w:rStyle w:val="Hyperlink"/>
+                    <w:noProof/>
+                  </w:rPr>
                   <w:t>Recourses Used (Credits)</w:t>
                 </w:r>
                 <w:r>
@@ -1214,7 +1450,7 @@
                     <w:noProof/>
                     <w:webHidden/>
                   </w:rPr>
-                  <w:instrText xml:space="preserve"> PAGEREF _Toc44516466 \h </w:instrText>
+                  <w:instrText xml:space="preserve"> PAGEREF _Toc44792966 \h </w:instrText>
                 </w:r>
                 <w:r>
                   <w:rPr>
@@ -1234,7 +1470,7 @@
                     <w:noProof/>
                     <w:webHidden/>
                   </w:rPr>
-                  <w:t>6</w:t>
+                  <w:t>7</w:t>
                 </w:r>
                 <w:r>
                   <w:rPr>
@@ -1285,7 +1521,7 @@
       <w:pPr>
         <w:pStyle w:val="Heading1"/>
       </w:pPr>
-      <w:bookmarkStart w:id="0" w:name="_Toc44516458"/>
+      <w:bookmarkStart w:id="0" w:name="_Toc44792955"/>
       <w:r>
         <w:t>Small Introduction</w:t>
       </w:r>
@@ -1321,7 +1557,7 @@
       <w:pPr>
         <w:pStyle w:val="Heading1"/>
       </w:pPr>
-      <w:bookmarkStart w:id="1" w:name="_Toc44516459"/>
+      <w:bookmarkStart w:id="1" w:name="_Toc44792956"/>
       <w:r>
         <w:t>What will I be comparing?</w:t>
       </w:r>
@@ -1336,7 +1572,7 @@
       <w:pPr>
         <w:pStyle w:val="Heading2"/>
       </w:pPr>
-      <w:bookmarkStart w:id="2" w:name="_Toc44516460"/>
+      <w:bookmarkStart w:id="2" w:name="_Toc44792957"/>
       <w:r>
         <w:t>MNIST Database</w:t>
       </w:r>
@@ -1581,7 +1817,7 @@
           <w:lang w:eastAsia="en-GB"/>
         </w:rPr>
       </w:pPr>
-      <w:bookmarkStart w:id="3" w:name="_Toc44516461"/>
+      <w:bookmarkStart w:id="3" w:name="_Toc44792958"/>
       <w:r>
         <w:rPr>
           <w:lang w:eastAsia="en-GB"/>
@@ -1712,8 +1948,6 @@
         </w:rPr>
         <w:t>,</w:t>
       </w:r>
-      <w:bookmarkStart w:id="4" w:name="_GoBack"/>
-      <w:bookmarkEnd w:id="4"/>
       <w:r>
         <w:rPr>
           <w:lang w:eastAsia="en-GB"/>
@@ -1764,14 +1998,14 @@
           <w:lang w:eastAsia="en-GB"/>
         </w:rPr>
       </w:pPr>
-      <w:bookmarkStart w:id="5" w:name="_Toc44516462"/>
+      <w:bookmarkStart w:id="4" w:name="_Toc44792959"/>
       <w:r>
         <w:rPr>
           <w:lang w:eastAsia="en-GB"/>
         </w:rPr>
         <w:t>EMNIST Database</w:t>
       </w:r>
-      <w:bookmarkEnd w:id="5"/>
+      <w:bookmarkEnd w:id="4"/>
     </w:p>
     <w:p>
       <w:pPr>
@@ -1878,22 +2112,22 @@
       <w:pPr>
         <w:pStyle w:val="Heading1"/>
       </w:pPr>
-      <w:bookmarkStart w:id="6" w:name="_Toc44516463"/>
+      <w:bookmarkStart w:id="5" w:name="_Toc44792960"/>
       <w:r>
         <w:lastRenderedPageBreak/>
         <w:t>MNIST Database Testing</w:t>
       </w:r>
+      <w:bookmarkEnd w:id="5"/>
+    </w:p>
+    <w:p>
+      <w:pPr>
+        <w:pStyle w:val="Heading2"/>
+      </w:pPr>
+      <w:bookmarkStart w:id="6" w:name="_Toc44792961"/>
+      <w:r>
+        <w:t>Sample of a Random 50</w:t>
+      </w:r>
       <w:bookmarkEnd w:id="6"/>
-    </w:p>
-    <w:p>
-      <w:pPr>
-        <w:pStyle w:val="Heading2"/>
-      </w:pPr>
-      <w:bookmarkStart w:id="7" w:name="_Toc44516464"/>
-      <w:r>
-        <w:t>Sample of a Random 50</w:t>
-      </w:r>
-      <w:bookmarkEnd w:id="7"/>
     </w:p>
     <w:p>
       <w:pPr>
@@ -1947,27 +2181,14 @@
       <w:r>
         <w:t xml:space="preserve">Figure </w:t>
       </w:r>
-      <w:r>
-        <w:fldChar w:fldCharType="begin"/>
-      </w:r>
-      <w:r>
-        <w:instrText xml:space="preserve"> SEQ Figure \* ARABIC </w:instrText>
-      </w:r>
-      <w:r>
-        <w:fldChar w:fldCharType="separate"/>
-      </w:r>
-      <w:r>
-        <w:rPr>
-          <w:noProof/>
-        </w:rPr>
-        <w:t>1</w:t>
-      </w:r>
-      <w:r>
-        <w:rPr>
-          <w:noProof/>
-        </w:rPr>
-        <w:fldChar w:fldCharType="end"/>
-      </w:r>
+      <w:fldSimple w:instr=" SEQ Figure \* ARABIC ">
+        <w:r>
+          <w:rPr>
+            <w:noProof/>
+          </w:rPr>
+          <w:t>1</w:t>
+        </w:r>
+      </w:fldSimple>
       <w:r>
         <w:t xml:space="preserve"> - Source: My own testing</w:t>
       </w:r>
@@ -2044,7 +2265,7 @@
       <w:pPr>
         <w:pStyle w:val="Heading2"/>
       </w:pPr>
-      <w:bookmarkStart w:id="8" w:name="_Toc44516465"/>
+      <w:bookmarkStart w:id="7" w:name="_Toc44792962"/>
       <w:r>
         <w:lastRenderedPageBreak/>
         <w:t>Test</w:t>
@@ -2061,7 +2282,7 @@
       <w:r>
         <w:t xml:space="preserve"> Times</w:t>
       </w:r>
-      <w:bookmarkEnd w:id="8"/>
+      <w:bookmarkEnd w:id="7"/>
     </w:p>
     <w:p>
       <w:pPr>
@@ -2121,27 +2342,14 @@
       <w:r>
         <w:t xml:space="preserve">Figure </w:t>
       </w:r>
-      <w:r>
-        <w:fldChar w:fldCharType="begin"/>
-      </w:r>
-      <w:r>
-        <w:instrText xml:space="preserve"> SEQ Figure \* ARABIC </w:instrText>
-      </w:r>
-      <w:r>
-        <w:fldChar w:fldCharType="separate"/>
-      </w:r>
-      <w:r>
-        <w:rPr>
-          <w:noProof/>
-        </w:rPr>
-        <w:t>2</w:t>
-      </w:r>
-      <w:r>
-        <w:rPr>
-          <w:noProof/>
-        </w:rPr>
-        <w:fldChar w:fldCharType="end"/>
-      </w:r>
+      <w:fldSimple w:instr=" SEQ Figure \* ARABIC ">
+        <w:r>
+          <w:rPr>
+            <w:noProof/>
+          </w:rPr>
+          <w:t>2</w:t>
+        </w:r>
+      </w:fldSimple>
       <w:r>
         <w:t xml:space="preserve"> - Source: My own testing</w:t>
       </w:r>
@@ -2182,8 +2390,153 @@
     </w:p>
     <w:p>
       <w:pPr>
-        <w:pStyle w:val="ListParagraph"/>
-      </w:pPr>
+        <w:pStyle w:val="Heading1"/>
+      </w:pPr>
+      <w:bookmarkStart w:id="8" w:name="_Toc44792963"/>
+      <w:r>
+        <w:lastRenderedPageBreak/>
+        <w:t>EMNIST</w:t>
+      </w:r>
+      <w:bookmarkEnd w:id="8"/>
+    </w:p>
+    <w:p>
+      <w:r>
+        <w:t xml:space="preserve">This section will cover the effectiveness the Neural Network has on recognising handwritten letters. This is significantly more difficult for the AI since there are now 26 potential outcomes, </w:t>
+      </w:r>
+      <w:r>
+        <w:t>and the letters are increasingly more complex while also being similar to each other</w:t>
+      </w:r>
+      <w:r>
+        <w:t xml:space="preserve"> when compared to simple the digits 0-9. </w:t>
+      </w:r>
+    </w:p>
+    <w:p>
+      <w:pPr>
+        <w:pStyle w:val="Heading2"/>
+      </w:pPr>
+      <w:bookmarkStart w:id="9" w:name="_Toc44792964"/>
+      <w:r>
+        <w:t>Sample of Random 100</w:t>
+      </w:r>
+      <w:bookmarkEnd w:id="9"/>
+    </w:p>
+    <w:p>
+      <w:r>
+        <w:rPr>
+          <w:noProof/>
+        </w:rPr>
+        <w:drawing>
+          <wp:inline distT="0" distB="0" distL="0" distR="0" wp14:anchorId="12BFEA1F" wp14:editId="725F0D7B">
+            <wp:extent cx="2879112" cy="2463800"/>
+            <wp:effectExtent l="0" t="0" r="3810" b="0"/>
+            <wp:docPr id="3" name="Picture 3" descr="A picture containing screenshot, building&#10;&#10;Description automatically generated"/>
+            <wp:cNvGraphicFramePr>
+              <a:graphicFrameLocks xmlns:a="http://schemas.openxmlformats.org/drawingml/2006/main" noChangeAspect="1"/>
+            </wp:cNvGraphicFramePr>
+            <a:graphic xmlns:a="http://schemas.openxmlformats.org/drawingml/2006/main">
+              <a:graphicData uri="http://schemas.openxmlformats.org/drawingml/2006/picture">
+                <pic:pic xmlns:pic="http://schemas.openxmlformats.org/drawingml/2006/picture">
+                  <pic:nvPicPr>
+                    <pic:cNvPr id="3" name="Screenshot 2020-07-04 at 22.06.17.png"/>
+                    <pic:cNvPicPr/>
+                  </pic:nvPicPr>
+                  <pic:blipFill>
+                    <a:blip r:embed="rId16" cstate="print">
+                      <a:extLst>
+                        <a:ext uri="{28A0092B-C50C-407E-A947-70E740481C1C}">
+                          <a14:useLocalDpi xmlns:a14="http://schemas.microsoft.com/office/drawing/2010/main" val="0"/>
+                        </a:ext>
+                      </a:extLst>
+                    </a:blip>
+                    <a:stretch>
+                      <a:fillRect/>
+                    </a:stretch>
+                  </pic:blipFill>
+                  <pic:spPr>
+                    <a:xfrm>
+                      <a:off x="0" y="0"/>
+                      <a:ext cx="2882232" cy="2466470"/>
+                    </a:xfrm>
+                    <a:prstGeom prst="rect">
+                      <a:avLst/>
+                    </a:prstGeom>
+                  </pic:spPr>
+                </pic:pic>
+              </a:graphicData>
+            </a:graphic>
+          </wp:inline>
+        </w:drawing>
+      </w:r>
+    </w:p>
+    <w:p>
+      <w:pPr>
+        <w:pStyle w:val="Heading2"/>
+      </w:pPr>
+      <w:bookmarkStart w:id="10" w:name="_Toc44792965"/>
+      <w:r>
+        <w:t xml:space="preserve">Trying each </w:t>
+      </w:r>
+      <w:r>
+        <w:t>N</w:t>
+      </w:r>
+      <w:r>
+        <w:t xml:space="preserve">umber 3 </w:t>
+      </w:r>
+      <w:r>
+        <w:t>T</w:t>
+      </w:r>
+      <w:r>
+        <w:t>imes</w:t>
+      </w:r>
+      <w:bookmarkEnd w:id="10"/>
+    </w:p>
+    <w:p>
+      <w:r>
+        <w:rPr>
+          <w:noProof/>
+        </w:rPr>
+        <w:drawing>
+          <wp:inline distT="0" distB="0" distL="0" distR="0" wp14:anchorId="6C701726" wp14:editId="7D21798D">
+            <wp:extent cx="2290329" cy="3505200"/>
+            <wp:effectExtent l="0" t="0" r="0" b="0"/>
+            <wp:docPr id="4" name="Picture 4" descr="A screenshot of a cell phone&#10;&#10;Description automatically generated"/>
+            <wp:cNvGraphicFramePr>
+              <a:graphicFrameLocks xmlns:a="http://schemas.openxmlformats.org/drawingml/2006/main" noChangeAspect="1"/>
+            </wp:cNvGraphicFramePr>
+            <a:graphic xmlns:a="http://schemas.openxmlformats.org/drawingml/2006/main">
+              <a:graphicData uri="http://schemas.openxmlformats.org/drawingml/2006/picture">
+                <pic:pic xmlns:pic="http://schemas.openxmlformats.org/drawingml/2006/picture">
+                  <pic:nvPicPr>
+                    <pic:cNvPr id="4" name="Screenshot 2020-07-04 at 22.07.15.png"/>
+                    <pic:cNvPicPr/>
+                  </pic:nvPicPr>
+                  <pic:blipFill>
+                    <a:blip r:embed="rId17" cstate="print">
+                      <a:extLst>
+                        <a:ext uri="{28A0092B-C50C-407E-A947-70E740481C1C}">
+                          <a14:useLocalDpi xmlns:a14="http://schemas.microsoft.com/office/drawing/2010/main" val="0"/>
+                        </a:ext>
+                      </a:extLst>
+                    </a:blip>
+                    <a:stretch>
+                      <a:fillRect/>
+                    </a:stretch>
+                  </pic:blipFill>
+                  <pic:spPr>
+                    <a:xfrm>
+                      <a:off x="0" y="0"/>
+                      <a:ext cx="2294181" cy="3511095"/>
+                    </a:xfrm>
+                    <a:prstGeom prst="rect">
+                      <a:avLst/>
+                    </a:prstGeom>
+                  </pic:spPr>
+                </pic:pic>
+              </a:graphicData>
+            </a:graphic>
+          </wp:inline>
+        </w:drawing>
+      </w:r>
     </w:p>
     <w:p>
       <w:r>
@@ -2203,14 +2556,14 @@
       <w:pPr>
         <w:pStyle w:val="Heading1"/>
       </w:pPr>
-      <w:bookmarkStart w:id="9" w:name="_Toc44516466"/>
+      <w:bookmarkStart w:id="11" w:name="_Toc44792966"/>
       <w:r>
         <w:t>Recourses Used</w:t>
       </w:r>
       <w:r>
         <w:t xml:space="preserve"> (Credits)</w:t>
       </w:r>
-      <w:bookmarkEnd w:id="9"/>
+      <w:bookmarkEnd w:id="11"/>
     </w:p>
     <w:p>
       <w:r>
@@ -2279,7 +2632,7 @@
             <w:pPr>
               <w:cnfStyle w:val="000000100000" w:firstRow="0" w:lastRow="0" w:firstColumn="0" w:lastColumn="0" w:oddVBand="0" w:evenVBand="0" w:oddHBand="1" w:evenHBand="0" w:firstRowFirstColumn="0" w:firstRowLastColumn="0" w:lastRowFirstColumn="0" w:lastRowLastColumn="0"/>
             </w:pPr>
-            <w:hyperlink r:id="rId16" w:history="1">
+            <w:hyperlink r:id="rId18" w:history="1">
               <w:r>
                 <w:rPr>
                   <w:rStyle w:val="Hyperlink"/>
@@ -2310,7 +2663,7 @@
             <w:pPr>
               <w:cnfStyle w:val="000000000000" w:firstRow="0" w:lastRow="0" w:firstColumn="0" w:lastColumn="0" w:oddVBand="0" w:evenVBand="0" w:oddHBand="0" w:evenHBand="0" w:firstRowFirstColumn="0" w:firstRowLastColumn="0" w:lastRowFirstColumn="0" w:lastRowLastColumn="0"/>
             </w:pPr>
-            <w:hyperlink r:id="rId17" w:history="1">
+            <w:hyperlink r:id="rId19" w:history="1">
               <w:r>
                 <w:rPr>
                   <w:rStyle w:val="Hyperlink"/>
@@ -2344,7 +2697,7 @@
             <w:pPr>
               <w:cnfStyle w:val="000000100000" w:firstRow="0" w:lastRow="0" w:firstColumn="0" w:lastColumn="0" w:oddVBand="0" w:evenVBand="0" w:oddHBand="1" w:evenHBand="0" w:firstRowFirstColumn="0" w:firstRowLastColumn="0" w:lastRowFirstColumn="0" w:lastRowLastColumn="0"/>
             </w:pPr>
-            <w:hyperlink r:id="rId18" w:history="1">
+            <w:hyperlink r:id="rId20" w:history="1">
               <w:r>
                 <w:rPr>
                   <w:rStyle w:val="Hyperlink"/>
@@ -2375,7 +2728,7 @@
             <w:pPr>
               <w:cnfStyle w:val="000000000000" w:firstRow="0" w:lastRow="0" w:firstColumn="0" w:lastColumn="0" w:oddVBand="0" w:evenVBand="0" w:oddHBand="0" w:evenHBand="0" w:firstRowFirstColumn="0" w:firstRowLastColumn="0" w:lastRowFirstColumn="0" w:lastRowLastColumn="0"/>
             </w:pPr>
-            <w:hyperlink r:id="rId19" w:history="1">
+            <w:hyperlink r:id="rId21" w:history="1">
               <w:r>
                 <w:rPr>
                   <w:rStyle w:val="Hyperlink"/>
@@ -2421,7 +2774,7 @@
             <w:pPr>
               <w:cnfStyle w:val="000000100000" w:firstRow="0" w:lastRow="0" w:firstColumn="0" w:lastColumn="0" w:oddVBand="0" w:evenVBand="0" w:oddHBand="1" w:evenHBand="0" w:firstRowFirstColumn="0" w:firstRowLastColumn="0" w:lastRowFirstColumn="0" w:lastRowLastColumn="0"/>
             </w:pPr>
-            <w:hyperlink r:id="rId20" w:history="1">
+            <w:hyperlink r:id="rId22" w:history="1">
               <w:r>
                 <w:rPr>
                   <w:rStyle w:val="Hyperlink"/>
@@ -2461,7 +2814,7 @@
             <w:pPr>
               <w:cnfStyle w:val="000000000000" w:firstRow="0" w:lastRow="0" w:firstColumn="0" w:lastColumn="0" w:oddVBand="0" w:evenVBand="0" w:oddHBand="0" w:evenHBand="0" w:firstRowFirstColumn="0" w:firstRowLastColumn="0" w:lastRowFirstColumn="0" w:lastRowLastColumn="0"/>
             </w:pPr>
-            <w:hyperlink r:id="rId21" w:history="1">
+            <w:hyperlink r:id="rId23" w:history="1">
               <w:r>
                 <w:rPr>
                   <w:rStyle w:val="Hyperlink"/>
@@ -2496,7 +2849,7 @@
             <w:pPr>
               <w:cnfStyle w:val="000000100000" w:firstRow="0" w:lastRow="0" w:firstColumn="0" w:lastColumn="0" w:oddVBand="0" w:evenVBand="0" w:oddHBand="1" w:evenHBand="0" w:firstRowFirstColumn="0" w:firstRowLastColumn="0" w:lastRowFirstColumn="0" w:lastRowLastColumn="0"/>
             </w:pPr>
-            <w:hyperlink r:id="rId22" w:history="1">
+            <w:hyperlink r:id="rId24" w:history="1">
               <w:r>
                 <w:rPr>
                   <w:rStyle w:val="Hyperlink"/>
@@ -2530,7 +2883,7 @@
                 <w:lang w:eastAsia="en-GB"/>
               </w:rPr>
             </w:pPr>
-            <w:hyperlink r:id="rId23" w:history="1">
+            <w:hyperlink r:id="rId25" w:history="1">
               <w:r>
                 <w:rPr>
                   <w:rStyle w:val="Hyperlink"/>
@@ -2569,7 +2922,7 @@
             <w:pPr>
               <w:cnfStyle w:val="000000100000" w:firstRow="0" w:lastRow="0" w:firstColumn="0" w:lastColumn="0" w:oddVBand="0" w:evenVBand="0" w:oddHBand="1" w:evenHBand="0" w:firstRowFirstColumn="0" w:firstRowLastColumn="0" w:lastRowFirstColumn="0" w:lastRowLastColumn="0"/>
             </w:pPr>
-            <w:hyperlink r:id="rId24" w:history="1">
+            <w:hyperlink r:id="rId26" w:history="1">
               <w:r>
                 <w:rPr>
                   <w:rStyle w:val="Hyperlink"/>
@@ -2588,8 +2941,8 @@
     </w:tbl>
     <w:p/>
     <w:sectPr>
-      <w:headerReference w:type="default" r:id="rId25"/>
-      <w:footerReference w:type="default" r:id="rId26"/>
+      <w:headerReference w:type="default" r:id="rId27"/>
+      <w:footerReference w:type="default" r:id="rId28"/>
       <w:pgSz w:w="11906" w:h="16838"/>
       <w:pgMar w:top="1440" w:right="1440" w:bottom="1440" w:left="1440" w:header="708" w:footer="708" w:gutter="0"/>
       <w:pgNumType w:start="0"/>
@@ -2602,7 +2955,7 @@
 </file>
 
 <file path=word/endnotes.xml><?xml version="1.0" encoding="utf-8"?>
-<w:endnotes xmlns:wpc="http://schemas.microsoft.com/office/word/2010/wordprocessingCanvas" xmlns:cx="http://schemas.microsoft.com/office/drawing/2014/chartex" xmlns:cx1="http://schemas.microsoft.com/office/drawing/2015/9/8/chartex" xmlns:cx2="http://schemas.microsoft.com/office/drawing/2015/10/21/chartex" xmlns:cx3="http://schemas.microsoft.com/office/drawing/2016/5/9/chartex" xmlns:cx4="http://schemas.microsoft.com/office/drawing/2016/5/10/chartex" xmlns:cx5="http://schemas.microsoft.com/office/drawing/2016/5/11/chartex" xmlns:cx6="http://schemas.microsoft.com/office/drawing/2016/5/12/chartex" xmlns:cx7="http://schemas.microsoft.com/office/drawing/2016/5/13/chartex" xmlns:cx8="http://schemas.microsoft.com/office/drawing/2016/5/14/chartex" xmlns:mc="http://schemas.openxmlformats.org/markup-compatibility/2006" xmlns:aink="http://schemas.microsoft.com/office/drawing/2016/ink" xmlns:am3d="http://schemas.microsoft.com/office/drawing/2017/model3d" xmlns:o="urn:schemas-microsoft-com:office:office" xmlns:r="http://schemas.openxmlformats.org/officeDocument/2006/relationships" xmlns:m="http://schemas.openxmlformats.org/officeDocument/2006/math" xmlns:v="urn:schemas-microsoft-com:vml" xmlns:wp14="http://schemas.microsoft.com/office/word/2010/wordprocessingDrawing" xmlns:wp="http://schemas.openxmlformats.org/drawingml/2006/wordprocessingDrawing" xmlns:w10="urn:schemas-microsoft-com:office:word" xmlns:w="http://schemas.openxmlformats.org/wordprocessingml/2006/main" xmlns:w14="http://schemas.microsoft.com/office/word/2010/wordml" xmlns:w15="http://schemas.microsoft.com/office/word/2012/wordml" xmlns:w16cid="http://schemas.microsoft.com/office/word/2016/wordml/cid" xmlns:w16se="http://schemas.microsoft.com/office/word/2015/wordml/symex" xmlns:wpg="http://schemas.microsoft.com/office/word/2010/wordprocessingGroup" xmlns:wpi="http://schemas.microsoft.com/office/word/2010/wordprocessingInk" xmlns:wne="http://schemas.microsoft.com/office/word/2006/wordml" xmlns:wps="http://schemas.microsoft.com/office/word/2010/wordprocessingShape" mc:Ignorable="w14 w15 w16se w16cid wp14">
+<w:endnotes xmlns:wpc="http://schemas.microsoft.com/office/word/2010/wordprocessingCanvas" xmlns:cx="http://schemas.microsoft.com/office/drawing/2014/chartex" xmlns:cx1="http://schemas.microsoft.com/office/drawing/2015/9/8/chartex" xmlns:cx2="http://schemas.microsoft.com/office/drawing/2015/10/21/chartex" xmlns:cx3="http://schemas.microsoft.com/office/drawing/2016/5/9/chartex" xmlns:cx4="http://schemas.microsoft.com/office/drawing/2016/5/10/chartex" xmlns:cx5="http://schemas.microsoft.com/office/drawing/2016/5/11/chartex" xmlns:cx6="http://schemas.microsoft.com/office/drawing/2016/5/12/chartex" xmlns:cx7="http://schemas.microsoft.com/office/drawing/2016/5/13/chartex" xmlns:cx8="http://schemas.microsoft.com/office/drawing/2016/5/14/chartex" xmlns:mc="http://schemas.openxmlformats.org/markup-compatibility/2006" xmlns:aink="http://schemas.microsoft.com/office/drawing/2016/ink" xmlns:am3d="http://schemas.microsoft.com/office/drawing/2017/model3d" xmlns:o="urn:schemas-microsoft-com:office:office" xmlns:r="http://schemas.openxmlformats.org/officeDocument/2006/relationships" xmlns:m="http://schemas.openxmlformats.org/officeDocument/2006/math" xmlns:v="urn:schemas-microsoft-com:vml" xmlns:wp14="http://schemas.microsoft.com/office/word/2010/wordprocessingDrawing" xmlns:wp="http://schemas.openxmlformats.org/drawingml/2006/wordprocessingDrawing" xmlns:w10="urn:schemas-microsoft-com:office:word" xmlns:w="http://schemas.openxmlformats.org/wordprocessingml/2006/main" xmlns:w14="http://schemas.microsoft.com/office/word/2010/wordml" xmlns:w15="http://schemas.microsoft.com/office/word/2012/wordml" xmlns:w16cex="http://schemas.microsoft.com/office/word/2018/wordml/cex" xmlns:w16cid="http://schemas.microsoft.com/office/word/2016/wordml/cid" xmlns:w16="http://schemas.microsoft.com/office/word/2018/wordml" xmlns:w16se="http://schemas.microsoft.com/office/word/2015/wordml/symex" xmlns:wpg="http://schemas.microsoft.com/office/word/2010/wordprocessingGroup" xmlns:wpi="http://schemas.microsoft.com/office/word/2010/wordprocessingInk" xmlns:wne="http://schemas.microsoft.com/office/word/2006/wordml" xmlns:wps="http://schemas.microsoft.com/office/word/2010/wordprocessingShape" mc:Ignorable="w14 w15 w16se w16cid w16 w16cex wp14">
   <w:endnote w:type="separator" w:id="-1">
     <w:p>
       <w:pPr>
@@ -2627,7 +2980,7 @@
 </file>
 
 <file path=word/footer1.xml><?xml version="1.0" encoding="utf-8"?>
-<w:ftr xmlns:wpc="http://schemas.microsoft.com/office/word/2010/wordprocessingCanvas" xmlns:cx="http://schemas.microsoft.com/office/drawing/2014/chartex" xmlns:cx1="http://schemas.microsoft.com/office/drawing/2015/9/8/chartex" xmlns:cx2="http://schemas.microsoft.com/office/drawing/2015/10/21/chartex" xmlns:cx3="http://schemas.microsoft.com/office/drawing/2016/5/9/chartex" xmlns:cx4="http://schemas.microsoft.com/office/drawing/2016/5/10/chartex" xmlns:cx5="http://schemas.microsoft.com/office/drawing/2016/5/11/chartex" xmlns:cx6="http://schemas.microsoft.com/office/drawing/2016/5/12/chartex" xmlns:cx7="http://schemas.microsoft.com/office/drawing/2016/5/13/chartex" xmlns:cx8="http://schemas.microsoft.com/office/drawing/2016/5/14/chartex" xmlns:mc="http://schemas.openxmlformats.org/markup-compatibility/2006" xmlns:aink="http://schemas.microsoft.com/office/drawing/2016/ink" xmlns:am3d="http://schemas.microsoft.com/office/drawing/2017/model3d" xmlns:o="urn:schemas-microsoft-com:office:office" xmlns:r="http://schemas.openxmlformats.org/officeDocument/2006/relationships" xmlns:m="http://schemas.openxmlformats.org/officeDocument/2006/math" xmlns:v="urn:schemas-microsoft-com:vml" xmlns:wp14="http://schemas.microsoft.com/office/word/2010/wordprocessingDrawing" xmlns:wp="http://schemas.openxmlformats.org/drawingml/2006/wordprocessingDrawing" xmlns:w10="urn:schemas-microsoft-com:office:word" xmlns:w="http://schemas.openxmlformats.org/wordprocessingml/2006/main" xmlns:w14="http://schemas.microsoft.com/office/word/2010/wordml" xmlns:w15="http://schemas.microsoft.com/office/word/2012/wordml" xmlns:w16cid="http://schemas.microsoft.com/office/word/2016/wordml/cid" xmlns:w16se="http://schemas.microsoft.com/office/word/2015/wordml/symex" xmlns:wpg="http://schemas.microsoft.com/office/word/2010/wordprocessingGroup" xmlns:wpi="http://schemas.microsoft.com/office/word/2010/wordprocessingInk" xmlns:wne="http://schemas.microsoft.com/office/word/2006/wordml" xmlns:wps="http://schemas.microsoft.com/office/word/2010/wordprocessingShape" mc:Ignorable="w14 w15 w16se w16cid wp14">
+<w:ftr xmlns:wpc="http://schemas.microsoft.com/office/word/2010/wordprocessingCanvas" xmlns:cx="http://schemas.microsoft.com/office/drawing/2014/chartex" xmlns:cx1="http://schemas.microsoft.com/office/drawing/2015/9/8/chartex" xmlns:cx2="http://schemas.microsoft.com/office/drawing/2015/10/21/chartex" xmlns:cx3="http://schemas.microsoft.com/office/drawing/2016/5/9/chartex" xmlns:cx4="http://schemas.microsoft.com/office/drawing/2016/5/10/chartex" xmlns:cx5="http://schemas.microsoft.com/office/drawing/2016/5/11/chartex" xmlns:cx6="http://schemas.microsoft.com/office/drawing/2016/5/12/chartex" xmlns:cx7="http://schemas.microsoft.com/office/drawing/2016/5/13/chartex" xmlns:cx8="http://schemas.microsoft.com/office/drawing/2016/5/14/chartex" xmlns:mc="http://schemas.openxmlformats.org/markup-compatibility/2006" xmlns:aink="http://schemas.microsoft.com/office/drawing/2016/ink" xmlns:am3d="http://schemas.microsoft.com/office/drawing/2017/model3d" xmlns:o="urn:schemas-microsoft-com:office:office" xmlns:r="http://schemas.openxmlformats.org/officeDocument/2006/relationships" xmlns:m="http://schemas.openxmlformats.org/officeDocument/2006/math" xmlns:v="urn:schemas-microsoft-com:vml" xmlns:wp14="http://schemas.microsoft.com/office/word/2010/wordprocessingDrawing" xmlns:wp="http://schemas.openxmlformats.org/drawingml/2006/wordprocessingDrawing" xmlns:w10="urn:schemas-microsoft-com:office:word" xmlns:w="http://schemas.openxmlformats.org/wordprocessingml/2006/main" xmlns:w14="http://schemas.microsoft.com/office/word/2010/wordml" xmlns:w15="http://schemas.microsoft.com/office/word/2012/wordml" xmlns:w16cex="http://schemas.microsoft.com/office/word/2018/wordml/cex" xmlns:w16cid="http://schemas.microsoft.com/office/word/2016/wordml/cid" xmlns:w16="http://schemas.microsoft.com/office/word/2018/wordml" xmlns:w16se="http://schemas.microsoft.com/office/word/2015/wordml/symex" xmlns:wpg="http://schemas.microsoft.com/office/word/2010/wordprocessingGroup" xmlns:wpi="http://schemas.microsoft.com/office/word/2010/wordprocessingInk" xmlns:wne="http://schemas.microsoft.com/office/word/2006/wordml" xmlns:wps="http://schemas.microsoft.com/office/word/2010/wordprocessingShape" mc:Ignorable="w14 w15 w16se w16cid w16 w16cex wp14">
   <w:sdt>
     <w:sdtPr>
       <w:id w:val="592979759"/>
@@ -2680,7 +3033,7 @@
 </file>
 
 <file path=word/footnotes.xml><?xml version="1.0" encoding="utf-8"?>
-<w:footnotes xmlns:wpc="http://schemas.microsoft.com/office/word/2010/wordprocessingCanvas" xmlns:cx="http://schemas.microsoft.com/office/drawing/2014/chartex" xmlns:cx1="http://schemas.microsoft.com/office/drawing/2015/9/8/chartex" xmlns:cx2="http://schemas.microsoft.com/office/drawing/2015/10/21/chartex" xmlns:cx3="http://schemas.microsoft.com/office/drawing/2016/5/9/chartex" xmlns:cx4="http://schemas.microsoft.com/office/drawing/2016/5/10/chartex" xmlns:cx5="http://schemas.microsoft.com/office/drawing/2016/5/11/chartex" xmlns:cx6="http://schemas.microsoft.com/office/drawing/2016/5/12/chartex" xmlns:cx7="http://schemas.microsoft.com/office/drawing/2016/5/13/chartex" xmlns:cx8="http://schemas.microsoft.com/office/drawing/2016/5/14/chartex" xmlns:mc="http://schemas.openxmlformats.org/markup-compatibility/2006" xmlns:aink="http://schemas.microsoft.com/office/drawing/2016/ink" xmlns:am3d="http://schemas.microsoft.com/office/drawing/2017/model3d" xmlns:o="urn:schemas-microsoft-com:office:office" xmlns:r="http://schemas.openxmlformats.org/officeDocument/2006/relationships" xmlns:m="http://schemas.openxmlformats.org/officeDocument/2006/math" xmlns:v="urn:schemas-microsoft-com:vml" xmlns:wp14="http://schemas.microsoft.com/office/word/2010/wordprocessingDrawing" xmlns:wp="http://schemas.openxmlformats.org/drawingml/2006/wordprocessingDrawing" xmlns:w10="urn:schemas-microsoft-com:office:word" xmlns:w="http://schemas.openxmlformats.org/wordprocessingml/2006/main" xmlns:w14="http://schemas.microsoft.com/office/word/2010/wordml" xmlns:w15="http://schemas.microsoft.com/office/word/2012/wordml" xmlns:w16cid="http://schemas.microsoft.com/office/word/2016/wordml/cid" xmlns:w16se="http://schemas.microsoft.com/office/word/2015/wordml/symex" xmlns:wpg="http://schemas.microsoft.com/office/word/2010/wordprocessingGroup" xmlns:wpi="http://schemas.microsoft.com/office/word/2010/wordprocessingInk" xmlns:wne="http://schemas.microsoft.com/office/word/2006/wordml" xmlns:wps="http://schemas.microsoft.com/office/word/2010/wordprocessingShape" mc:Ignorable="w14 w15 w16se w16cid wp14">
+<w:footnotes xmlns:wpc="http://schemas.microsoft.com/office/word/2010/wordprocessingCanvas" xmlns:cx="http://schemas.microsoft.com/office/drawing/2014/chartex" xmlns:cx1="http://schemas.microsoft.com/office/drawing/2015/9/8/chartex" xmlns:cx2="http://schemas.microsoft.com/office/drawing/2015/10/21/chartex" xmlns:cx3="http://schemas.microsoft.com/office/drawing/2016/5/9/chartex" xmlns:cx4="http://schemas.microsoft.com/office/drawing/2016/5/10/chartex" xmlns:cx5="http://schemas.microsoft.com/office/drawing/2016/5/11/chartex" xmlns:cx6="http://schemas.microsoft.com/office/drawing/2016/5/12/chartex" xmlns:cx7="http://schemas.microsoft.com/office/drawing/2016/5/13/chartex" xmlns:cx8="http://schemas.microsoft.com/office/drawing/2016/5/14/chartex" xmlns:mc="http://schemas.openxmlformats.org/markup-compatibility/2006" xmlns:aink="http://schemas.microsoft.com/office/drawing/2016/ink" xmlns:am3d="http://schemas.microsoft.com/office/drawing/2017/model3d" xmlns:o="urn:schemas-microsoft-com:office:office" xmlns:r="http://schemas.openxmlformats.org/officeDocument/2006/relationships" xmlns:m="http://schemas.openxmlformats.org/officeDocument/2006/math" xmlns:v="urn:schemas-microsoft-com:vml" xmlns:wp14="http://schemas.microsoft.com/office/word/2010/wordprocessingDrawing" xmlns:wp="http://schemas.openxmlformats.org/drawingml/2006/wordprocessingDrawing" xmlns:w10="urn:schemas-microsoft-com:office:word" xmlns:w="http://schemas.openxmlformats.org/wordprocessingml/2006/main" xmlns:w14="http://schemas.microsoft.com/office/word/2010/wordml" xmlns:w15="http://schemas.microsoft.com/office/word/2012/wordml" xmlns:w16cex="http://schemas.microsoft.com/office/word/2018/wordml/cex" xmlns:w16cid="http://schemas.microsoft.com/office/word/2016/wordml/cid" xmlns:w16="http://schemas.microsoft.com/office/word/2018/wordml" xmlns:w16se="http://schemas.microsoft.com/office/word/2015/wordml/symex" xmlns:wpg="http://schemas.microsoft.com/office/word/2010/wordprocessingGroup" xmlns:wpi="http://schemas.microsoft.com/office/word/2010/wordprocessingInk" xmlns:wne="http://schemas.microsoft.com/office/word/2006/wordml" xmlns:wps="http://schemas.microsoft.com/office/word/2010/wordprocessingShape" mc:Ignorable="w14 w15 w16se w16cid w16 w16cex wp14">
   <w:footnote w:type="separator" w:id="-1">
     <w:p>
       <w:pPr>
@@ -2705,7 +3058,7 @@
 </file>
 
 <file path=word/header1.xml><?xml version="1.0" encoding="utf-8"?>
-<w:hdr xmlns:wpc="http://schemas.microsoft.com/office/word/2010/wordprocessingCanvas" xmlns:cx="http://schemas.microsoft.com/office/drawing/2014/chartex" xmlns:cx1="http://schemas.microsoft.com/office/drawing/2015/9/8/chartex" xmlns:cx2="http://schemas.microsoft.com/office/drawing/2015/10/21/chartex" xmlns:cx3="http://schemas.microsoft.com/office/drawing/2016/5/9/chartex" xmlns:cx4="http://schemas.microsoft.com/office/drawing/2016/5/10/chartex" xmlns:cx5="http://schemas.microsoft.com/office/drawing/2016/5/11/chartex" xmlns:cx6="http://schemas.microsoft.com/office/drawing/2016/5/12/chartex" xmlns:cx7="http://schemas.microsoft.com/office/drawing/2016/5/13/chartex" xmlns:cx8="http://schemas.microsoft.com/office/drawing/2016/5/14/chartex" xmlns:mc="http://schemas.openxmlformats.org/markup-compatibility/2006" xmlns:aink="http://schemas.microsoft.com/office/drawing/2016/ink" xmlns:am3d="http://schemas.microsoft.com/office/drawing/2017/model3d" xmlns:o="urn:schemas-microsoft-com:office:office" xmlns:r="http://schemas.openxmlformats.org/officeDocument/2006/relationships" xmlns:m="http://schemas.openxmlformats.org/officeDocument/2006/math" xmlns:v="urn:schemas-microsoft-com:vml" xmlns:wp14="http://schemas.microsoft.com/office/word/2010/wordprocessingDrawing" xmlns:wp="http://schemas.openxmlformats.org/drawingml/2006/wordprocessingDrawing" xmlns:w10="urn:schemas-microsoft-com:office:word" xmlns:w="http://schemas.openxmlformats.org/wordprocessingml/2006/main" xmlns:w14="http://schemas.microsoft.com/office/word/2010/wordml" xmlns:w15="http://schemas.microsoft.com/office/word/2012/wordml" xmlns:w16cid="http://schemas.microsoft.com/office/word/2016/wordml/cid" xmlns:w16se="http://schemas.microsoft.com/office/word/2015/wordml/symex" xmlns:wpg="http://schemas.microsoft.com/office/word/2010/wordprocessingGroup" xmlns:wpi="http://schemas.microsoft.com/office/word/2010/wordprocessingInk" xmlns:wne="http://schemas.microsoft.com/office/word/2006/wordml" xmlns:wps="http://schemas.microsoft.com/office/word/2010/wordprocessingShape" mc:Ignorable="w14 w15 w16se w16cid wp14">
+<w:hdr xmlns:wpc="http://schemas.microsoft.com/office/word/2010/wordprocessingCanvas" xmlns:cx="http://schemas.microsoft.com/office/drawing/2014/chartex" xmlns:cx1="http://schemas.microsoft.com/office/drawing/2015/9/8/chartex" xmlns:cx2="http://schemas.microsoft.com/office/drawing/2015/10/21/chartex" xmlns:cx3="http://schemas.microsoft.com/office/drawing/2016/5/9/chartex" xmlns:cx4="http://schemas.microsoft.com/office/drawing/2016/5/10/chartex" xmlns:cx5="http://schemas.microsoft.com/office/drawing/2016/5/11/chartex" xmlns:cx6="http://schemas.microsoft.com/office/drawing/2016/5/12/chartex" xmlns:cx7="http://schemas.microsoft.com/office/drawing/2016/5/13/chartex" xmlns:cx8="http://schemas.microsoft.com/office/drawing/2016/5/14/chartex" xmlns:mc="http://schemas.openxmlformats.org/markup-compatibility/2006" xmlns:aink="http://schemas.microsoft.com/office/drawing/2016/ink" xmlns:am3d="http://schemas.microsoft.com/office/drawing/2017/model3d" xmlns:o="urn:schemas-microsoft-com:office:office" xmlns:r="http://schemas.openxmlformats.org/officeDocument/2006/relationships" xmlns:m="http://schemas.openxmlformats.org/officeDocument/2006/math" xmlns:v="urn:schemas-microsoft-com:vml" xmlns:wp14="http://schemas.microsoft.com/office/word/2010/wordprocessingDrawing" xmlns:wp="http://schemas.openxmlformats.org/drawingml/2006/wordprocessingDrawing" xmlns:w10="urn:schemas-microsoft-com:office:word" xmlns:w="http://schemas.openxmlformats.org/wordprocessingml/2006/main" xmlns:w14="http://schemas.microsoft.com/office/word/2010/wordml" xmlns:w15="http://schemas.microsoft.com/office/word/2012/wordml" xmlns:w16cex="http://schemas.microsoft.com/office/word/2018/wordml/cex" xmlns:w16cid="http://schemas.microsoft.com/office/word/2016/wordml/cid" xmlns:w16="http://schemas.microsoft.com/office/word/2018/wordml" xmlns:w16se="http://schemas.microsoft.com/office/word/2015/wordml/symex" xmlns:wpg="http://schemas.microsoft.com/office/word/2010/wordprocessingGroup" xmlns:wpi="http://schemas.microsoft.com/office/word/2010/wordprocessingInk" xmlns:wne="http://schemas.microsoft.com/office/word/2006/wordml" xmlns:wps="http://schemas.microsoft.com/office/word/2010/wordprocessingShape" mc:Ignorable="w14 w15 w16se w16cid w16 w16cex wp14">
   <w:p>
     <w:pPr>
       <w:pStyle w:val="Header"/>
@@ -2725,7 +3078,7 @@
 </file>
 
 <file path=word/numbering.xml><?xml version="1.0" encoding="utf-8"?>
-<w:numbering xmlns:wpc="http://schemas.microsoft.com/office/word/2010/wordprocessingCanvas" xmlns:cx="http://schemas.microsoft.com/office/drawing/2014/chartex" xmlns:cx1="http://schemas.microsoft.com/office/drawing/2015/9/8/chartex" xmlns:cx2="http://schemas.microsoft.com/office/drawing/2015/10/21/chartex" xmlns:cx3="http://schemas.microsoft.com/office/drawing/2016/5/9/chartex" xmlns:cx4="http://schemas.microsoft.com/office/drawing/2016/5/10/chartex" xmlns:cx5="http://schemas.microsoft.com/office/drawing/2016/5/11/chartex" xmlns:cx6="http://schemas.microsoft.com/office/drawing/2016/5/12/chartex" xmlns:cx7="http://schemas.microsoft.com/office/drawing/2016/5/13/chartex" xmlns:cx8="http://schemas.microsoft.com/office/drawing/2016/5/14/chartex" xmlns:mc="http://schemas.openxmlformats.org/markup-compatibility/2006" xmlns:aink="http://schemas.microsoft.com/office/drawing/2016/ink" xmlns:am3d="http://schemas.microsoft.com/office/drawing/2017/model3d" xmlns:o="urn:schemas-microsoft-com:office:office" xmlns:r="http://schemas.openxmlformats.org/officeDocument/2006/relationships" xmlns:m="http://schemas.openxmlformats.org/officeDocument/2006/math" xmlns:v="urn:schemas-microsoft-com:vml" xmlns:wp14="http://schemas.microsoft.com/office/word/2010/wordprocessingDrawing" xmlns:wp="http://schemas.openxmlformats.org/drawingml/2006/wordprocessingDrawing" xmlns:w10="urn:schemas-microsoft-com:office:word" xmlns:w="http://schemas.openxmlformats.org/wordprocessingml/2006/main" xmlns:w14="http://schemas.microsoft.com/office/word/2010/wordml" xmlns:w15="http://schemas.microsoft.com/office/word/2012/wordml" xmlns:w16cid="http://schemas.microsoft.com/office/word/2016/wordml/cid" xmlns:w16se="http://schemas.microsoft.com/office/word/2015/wordml/symex" xmlns:wpg="http://schemas.microsoft.com/office/word/2010/wordprocessingGroup" xmlns:wpi="http://schemas.microsoft.com/office/word/2010/wordprocessingInk" xmlns:wne="http://schemas.microsoft.com/office/word/2006/wordml" xmlns:wps="http://schemas.microsoft.com/office/word/2010/wordprocessingShape" mc:Ignorable="w14 w15 w16se w16cid wp14">
+<w:numbering xmlns:wpc="http://schemas.microsoft.com/office/word/2010/wordprocessingCanvas" xmlns:cx="http://schemas.microsoft.com/office/drawing/2014/chartex" xmlns:cx1="http://schemas.microsoft.com/office/drawing/2015/9/8/chartex" xmlns:cx2="http://schemas.microsoft.com/office/drawing/2015/10/21/chartex" xmlns:cx3="http://schemas.microsoft.com/office/drawing/2016/5/9/chartex" xmlns:cx4="http://schemas.microsoft.com/office/drawing/2016/5/10/chartex" xmlns:cx5="http://schemas.microsoft.com/office/drawing/2016/5/11/chartex" xmlns:cx6="http://schemas.microsoft.com/office/drawing/2016/5/12/chartex" xmlns:cx7="http://schemas.microsoft.com/office/drawing/2016/5/13/chartex" xmlns:cx8="http://schemas.microsoft.com/office/drawing/2016/5/14/chartex" xmlns:mc="http://schemas.openxmlformats.org/markup-compatibility/2006" xmlns:aink="http://schemas.microsoft.com/office/drawing/2016/ink" xmlns:am3d="http://schemas.microsoft.com/office/drawing/2017/model3d" xmlns:o="urn:schemas-microsoft-com:office:office" xmlns:r="http://schemas.openxmlformats.org/officeDocument/2006/relationships" xmlns:m="http://schemas.openxmlformats.org/officeDocument/2006/math" xmlns:v="urn:schemas-microsoft-com:vml" xmlns:wp14="http://schemas.microsoft.com/office/word/2010/wordprocessingDrawing" xmlns:wp="http://schemas.openxmlformats.org/drawingml/2006/wordprocessingDrawing" xmlns:w10="urn:schemas-microsoft-com:office:word" xmlns:w="http://schemas.openxmlformats.org/wordprocessingml/2006/main" xmlns:w14="http://schemas.microsoft.com/office/word/2010/wordml" xmlns:w15="http://schemas.microsoft.com/office/word/2012/wordml" xmlns:w16cex="http://schemas.microsoft.com/office/word/2018/wordml/cex" xmlns:w16cid="http://schemas.microsoft.com/office/word/2016/wordml/cid" xmlns:w16="http://schemas.microsoft.com/office/word/2018/wordml" xmlns:w16se="http://schemas.microsoft.com/office/word/2015/wordml/symex" xmlns:wpg="http://schemas.microsoft.com/office/word/2010/wordprocessingGroup" xmlns:wpi="http://schemas.microsoft.com/office/word/2010/wordprocessingInk" xmlns:wne="http://schemas.microsoft.com/office/word/2006/wordml" xmlns:wps="http://schemas.microsoft.com/office/word/2010/wordprocessingShape" mc:Ignorable="w14 w15 w16se w16cid w16 w16cex wp14">
   <w:abstractNum w:abstractNumId="0" w15:restartNumberingAfterBreak="0">
     <w:nsid w:val="0F207319"/>
     <w:multiLevelType w:val="hybridMultilevel"/>
@@ -3283,7 +3636,7 @@
 </file>
 
 <file path=word/styles.xml><?xml version="1.0" encoding="utf-8"?>
-<w:styles xmlns:mc="http://schemas.openxmlformats.org/markup-compatibility/2006" xmlns:r="http://schemas.openxmlformats.org/officeDocument/2006/relationships" xmlns:w="http://schemas.openxmlformats.org/wordprocessingml/2006/main" xmlns:w14="http://schemas.microsoft.com/office/word/2010/wordml" xmlns:w15="http://schemas.microsoft.com/office/word/2012/wordml" xmlns:w16cid="http://schemas.microsoft.com/office/word/2016/wordml/cid" xmlns:w16se="http://schemas.microsoft.com/office/word/2015/wordml/symex" mc:Ignorable="w14 w15 w16se w16cid">
+<w:styles xmlns:mc="http://schemas.openxmlformats.org/markup-compatibility/2006" xmlns:r="http://schemas.openxmlformats.org/officeDocument/2006/relationships" xmlns:w="http://schemas.openxmlformats.org/wordprocessingml/2006/main" xmlns:w14="http://schemas.microsoft.com/office/word/2010/wordml" xmlns:w15="http://schemas.microsoft.com/office/word/2012/wordml" xmlns:w16cex="http://schemas.microsoft.com/office/word/2018/wordml/cex" xmlns:w16cid="http://schemas.microsoft.com/office/word/2016/wordml/cid" xmlns:w16="http://schemas.microsoft.com/office/word/2018/wordml" xmlns:w16se="http://schemas.microsoft.com/office/word/2015/wordml/symex" mc:Ignorable="w14 w15 w16se w16cid w16 w16cex">
   <w:docDefaults>
     <w:rPrDefault>
       <w:rPr>
@@ -3299,7 +3652,7 @@
       </w:pPr>
     </w:pPrDefault>
   </w:docDefaults>
-  <w:latentStyles w:defLockedState="0" w:defUIPriority="99" w:defSemiHidden="0" w:defUnhideWhenUsed="0" w:defQFormat="0" w:count="377">
+  <w:latentStyles w:defLockedState="0" w:defUIPriority="99" w:defSemiHidden="0" w:defUnhideWhenUsed="0" w:defQFormat="0" w:count="376">
     <w:lsdException w:name="Normal" w:uiPriority="0" w:qFormat="1"/>
     <w:lsdException w:name="heading 1" w:uiPriority="9" w:qFormat="1"/>
     <w:lsdException w:name="heading 2" w:semiHidden="1" w:uiPriority="9" w:unhideWhenUsed="1" w:qFormat="1"/>
@@ -3676,7 +4029,6 @@
     <w:lsdException w:name="Hashtag" w:semiHidden="1" w:unhideWhenUsed="1"/>
     <w:lsdException w:name="Unresolved Mention" w:semiHidden="1" w:unhideWhenUsed="1"/>
     <w:lsdException w:name="Smart Link" w:semiHidden="1" w:unhideWhenUsed="1"/>
-    <w:lsdException w:name="Smart Link Error" w:semiHidden="1" w:unhideWhenUsed="1"/>
   </w:latentStyles>
   <w:style w:type="paragraph" w:default="1" w:styleId="Normal">
     <w:name w:val="Normal"/>
@@ -4364,7 +4716,7 @@
 </file>
 
 <file path=word/glossary/document.xml><?xml version="1.0" encoding="utf-8"?>
-<w:glossaryDocument xmlns:wpc="http://schemas.microsoft.com/office/word/2010/wordprocessingCanvas" xmlns:cx="http://schemas.microsoft.com/office/drawing/2014/chartex" xmlns:cx1="http://schemas.microsoft.com/office/drawing/2015/9/8/chartex" xmlns:cx2="http://schemas.microsoft.com/office/drawing/2015/10/21/chartex" xmlns:cx3="http://schemas.microsoft.com/office/drawing/2016/5/9/chartex" xmlns:cx4="http://schemas.microsoft.com/office/drawing/2016/5/10/chartex" xmlns:cx5="http://schemas.microsoft.com/office/drawing/2016/5/11/chartex" xmlns:cx6="http://schemas.microsoft.com/office/drawing/2016/5/12/chartex" xmlns:cx7="http://schemas.microsoft.com/office/drawing/2016/5/13/chartex" xmlns:cx8="http://schemas.microsoft.com/office/drawing/2016/5/14/chartex" xmlns:mc="http://schemas.openxmlformats.org/markup-compatibility/2006" xmlns:aink="http://schemas.microsoft.com/office/drawing/2016/ink" xmlns:am3d="http://schemas.microsoft.com/office/drawing/2017/model3d" xmlns:o="urn:schemas-microsoft-com:office:office" xmlns:r="http://schemas.openxmlformats.org/officeDocument/2006/relationships" xmlns:m="http://schemas.openxmlformats.org/officeDocument/2006/math" xmlns:v="urn:schemas-microsoft-com:vml" xmlns:wp14="http://schemas.microsoft.com/office/word/2010/wordprocessingDrawing" xmlns:wp="http://schemas.openxmlformats.org/drawingml/2006/wordprocessingDrawing" xmlns:w10="urn:schemas-microsoft-com:office:word" xmlns:w="http://schemas.openxmlformats.org/wordprocessingml/2006/main" xmlns:w14="http://schemas.microsoft.com/office/word/2010/wordml" xmlns:w15="http://schemas.microsoft.com/office/word/2012/wordml" xmlns:w16cid="http://schemas.microsoft.com/office/word/2016/wordml/cid" xmlns:w16se="http://schemas.microsoft.com/office/word/2015/wordml/symex" xmlns:wpg="http://schemas.microsoft.com/office/word/2010/wordprocessingGroup" xmlns:wpi="http://schemas.microsoft.com/office/word/2010/wordprocessingInk" xmlns:wne="http://schemas.microsoft.com/office/word/2006/wordml" xmlns:wps="http://schemas.microsoft.com/office/word/2010/wordprocessingShape" mc:Ignorable="w14 w15 w16se w16cid wp14">
+<w:glossaryDocument xmlns:wpc="http://schemas.microsoft.com/office/word/2010/wordprocessingCanvas" xmlns:cx="http://schemas.microsoft.com/office/drawing/2014/chartex" xmlns:cx1="http://schemas.microsoft.com/office/drawing/2015/9/8/chartex" xmlns:cx2="http://schemas.microsoft.com/office/drawing/2015/10/21/chartex" xmlns:cx3="http://schemas.microsoft.com/office/drawing/2016/5/9/chartex" xmlns:cx4="http://schemas.microsoft.com/office/drawing/2016/5/10/chartex" xmlns:cx5="http://schemas.microsoft.com/office/drawing/2016/5/11/chartex" xmlns:cx6="http://schemas.microsoft.com/office/drawing/2016/5/12/chartex" xmlns:cx7="http://schemas.microsoft.com/office/drawing/2016/5/13/chartex" xmlns:cx8="http://schemas.microsoft.com/office/drawing/2016/5/14/chartex" xmlns:mc="http://schemas.openxmlformats.org/markup-compatibility/2006" xmlns:aink="http://schemas.microsoft.com/office/drawing/2016/ink" xmlns:am3d="http://schemas.microsoft.com/office/drawing/2017/model3d" xmlns:o="urn:schemas-microsoft-com:office:office" xmlns:r="http://schemas.openxmlformats.org/officeDocument/2006/relationships" xmlns:m="http://schemas.openxmlformats.org/officeDocument/2006/math" xmlns:v="urn:schemas-microsoft-com:vml" xmlns:wp14="http://schemas.microsoft.com/office/word/2010/wordprocessingDrawing" xmlns:wp="http://schemas.openxmlformats.org/drawingml/2006/wordprocessingDrawing" xmlns:w10="urn:schemas-microsoft-com:office:word" xmlns:w="http://schemas.openxmlformats.org/wordprocessingml/2006/main" xmlns:w14="http://schemas.microsoft.com/office/word/2010/wordml" xmlns:w15="http://schemas.microsoft.com/office/word/2012/wordml" xmlns:w16cex="http://schemas.microsoft.com/office/word/2018/wordml/cex" xmlns:w16cid="http://schemas.microsoft.com/office/word/2016/wordml/cid" xmlns:w16="http://schemas.microsoft.com/office/word/2018/wordml" xmlns:w16se="http://schemas.microsoft.com/office/word/2015/wordml/symex" xmlns:wpg="http://schemas.microsoft.com/office/word/2010/wordprocessingGroup" xmlns:wpi="http://schemas.microsoft.com/office/word/2010/wordprocessingInk" xmlns:wne="http://schemas.microsoft.com/office/word/2006/wordml" xmlns:wps="http://schemas.microsoft.com/office/word/2010/wordprocessingShape" mc:Ignorable="w14 w15 w16se w16cid w16 w16cex wp14">
   <w:docParts>
     <w:docPart>
       <w:docPartPr>
@@ -4435,11 +4787,11 @@
 </file>
 
 <file path=word/glossary/fontTable.xml><?xml version="1.0" encoding="utf-8"?>
-<w:fonts xmlns:mc="http://schemas.openxmlformats.org/markup-compatibility/2006" xmlns:r="http://schemas.openxmlformats.org/officeDocument/2006/relationships" xmlns:w="http://schemas.openxmlformats.org/wordprocessingml/2006/main" xmlns:w14="http://schemas.microsoft.com/office/word/2010/wordml" xmlns:w15="http://schemas.microsoft.com/office/word/2012/wordml" xmlns:w16cid="http://schemas.microsoft.com/office/word/2016/wordml/cid" xmlns:w16se="http://schemas.microsoft.com/office/word/2015/wordml/symex" mc:Ignorable="w14 w15 w16se w16cid">
+<w:fonts xmlns:mc="http://schemas.openxmlformats.org/markup-compatibility/2006" xmlns:r="http://schemas.openxmlformats.org/officeDocument/2006/relationships" xmlns:w="http://schemas.openxmlformats.org/wordprocessingml/2006/main" xmlns:w14="http://schemas.microsoft.com/office/word/2010/wordml" xmlns:w15="http://schemas.microsoft.com/office/word/2012/wordml" xmlns:w16cex="http://schemas.microsoft.com/office/word/2018/wordml/cex" xmlns:w16cid="http://schemas.microsoft.com/office/word/2016/wordml/cid" xmlns:w16="http://schemas.microsoft.com/office/word/2018/wordml" xmlns:w16se="http://schemas.microsoft.com/office/word/2015/wordml/symex" mc:Ignorable="w14 w15 w16se w16cid w16 w16cex">
   <w:font w:name="Symbol">
     <w:panose1 w:val="05050102010706020507"/>
     <w:charset w:val="02"/>
-    <w:family w:val="roman"/>
+    <w:family w:val="decorative"/>
     <w:pitch w:val="variable"/>
     <w:sig w:usb0="00000000" w:usb1="10000000" w:usb2="00000000" w:usb3="00000000" w:csb0="80000000" w:csb1="00000000"/>
   </w:font>
@@ -4459,10 +4811,10 @@
   </w:font>
   <w:font w:name="Wingdings">
     <w:panose1 w:val="05000000000000000000"/>
-    <w:charset w:val="02"/>
-    <w:family w:val="auto"/>
+    <w:charset w:val="4D"/>
+    <w:family w:val="decorative"/>
     <w:pitch w:val="variable"/>
-    <w:sig w:usb0="00000000" w:usb1="10000000" w:usb2="00000000" w:usb3="00000000" w:csb0="80000000" w:csb1="00000000"/>
+    <w:sig w:usb0="00000003" w:usb1="00000000" w:usb2="00000000" w:usb3="00000000" w:csb0="80000001" w:csb1="00000000"/>
   </w:font>
   <w:font w:name="Calibri">
     <w:panose1 w:val="020F0502020204030204"/>
@@ -4482,7 +4834,7 @@
 </file>
 
 <file path=word/glossary/settings.xml><?xml version="1.0" encoding="utf-8"?>
-<w:settings xmlns:mc="http://schemas.openxmlformats.org/markup-compatibility/2006" xmlns:o="urn:schemas-microsoft-com:office:office" xmlns:r="http://schemas.openxmlformats.org/officeDocument/2006/relationships" xmlns:m="http://schemas.openxmlformats.org/officeDocument/2006/math" xmlns:v="urn:schemas-microsoft-com:vml" xmlns:w10="urn:schemas-microsoft-com:office:word" xmlns:w="http://schemas.openxmlformats.org/wordprocessingml/2006/main" xmlns:w14="http://schemas.microsoft.com/office/word/2010/wordml" xmlns:w15="http://schemas.microsoft.com/office/word/2012/wordml" xmlns:w16cid="http://schemas.microsoft.com/office/word/2016/wordml/cid" xmlns:w16se="http://schemas.microsoft.com/office/word/2015/wordml/symex" xmlns:sl="http://schemas.openxmlformats.org/schemaLibrary/2006/main" mc:Ignorable="w14 w15 w16se w16cid">
+<w:settings xmlns:mc="http://schemas.openxmlformats.org/markup-compatibility/2006" xmlns:o="urn:schemas-microsoft-com:office:office" xmlns:r="http://schemas.openxmlformats.org/officeDocument/2006/relationships" xmlns:m="http://schemas.openxmlformats.org/officeDocument/2006/math" xmlns:v="urn:schemas-microsoft-com:vml" xmlns:w10="urn:schemas-microsoft-com:office:word" xmlns:w="http://schemas.openxmlformats.org/wordprocessingml/2006/main" xmlns:w14="http://schemas.microsoft.com/office/word/2010/wordml" xmlns:w15="http://schemas.microsoft.com/office/word/2012/wordml" xmlns:w16cex="http://schemas.microsoft.com/office/word/2018/wordml/cex" xmlns:w16cid="http://schemas.microsoft.com/office/word/2016/wordml/cid" xmlns:w16="http://schemas.microsoft.com/office/word/2018/wordml" xmlns:w16se="http://schemas.microsoft.com/office/word/2015/wordml/symex" xmlns:sl="http://schemas.openxmlformats.org/schemaLibrary/2006/main" mc:Ignorable="w14 w15 w16se w16cid w16 w16cex">
   <w:view w:val="normal"/>
   <w:defaultTabStop w:val="720"/>
   <w:characterSpacingControl w:val="doNotCompress"/>
@@ -4501,6 +4853,7 @@
     <w:rsid w:val="00272BC8"/>
     <w:rsid w:val="005A3E26"/>
     <w:rsid w:val="00666887"/>
+    <w:rsid w:val="007006F3"/>
     <w:rsid w:val="008B6B2D"/>
     <w:rsid w:val="00A5055A"/>
     <w:rsid w:val="00C311E0"/>
@@ -4530,7 +4883,7 @@
 </file>
 
 <file path=word/glossary/styles.xml><?xml version="1.0" encoding="utf-8"?>
-<w:styles xmlns:mc="http://schemas.openxmlformats.org/markup-compatibility/2006" xmlns:r="http://schemas.openxmlformats.org/officeDocument/2006/relationships" xmlns:w="http://schemas.openxmlformats.org/wordprocessingml/2006/main" xmlns:w14="http://schemas.microsoft.com/office/word/2010/wordml" xmlns:w15="http://schemas.microsoft.com/office/word/2012/wordml" xmlns:w16cid="http://schemas.microsoft.com/office/word/2016/wordml/cid" xmlns:w16se="http://schemas.microsoft.com/office/word/2015/wordml/symex" mc:Ignorable="w14 w15 w16se w16cid">
+<w:styles xmlns:mc="http://schemas.openxmlformats.org/markup-compatibility/2006" xmlns:r="http://schemas.openxmlformats.org/officeDocument/2006/relationships" xmlns:w="http://schemas.openxmlformats.org/wordprocessingml/2006/main" xmlns:w14="http://schemas.microsoft.com/office/word/2010/wordml" xmlns:w15="http://schemas.microsoft.com/office/word/2012/wordml" xmlns:w16cex="http://schemas.microsoft.com/office/word/2018/wordml/cex" xmlns:w16cid="http://schemas.microsoft.com/office/word/2016/wordml/cid" xmlns:w16="http://schemas.microsoft.com/office/word/2018/wordml" xmlns:w16se="http://schemas.microsoft.com/office/word/2015/wordml/symex" mc:Ignorable="w14 w15 w16se w16cid w16 w16cex">
   <w:docDefaults>
     <w:rPrDefault>
       <w:rPr>
@@ -4546,7 +4899,7 @@
       </w:pPr>
     </w:pPrDefault>
   </w:docDefaults>
-  <w:latentStyles w:defLockedState="0" w:defUIPriority="99" w:defSemiHidden="0" w:defUnhideWhenUsed="0" w:defQFormat="0" w:count="377">
+  <w:latentStyles w:defLockedState="0" w:defUIPriority="99" w:defSemiHidden="0" w:defUnhideWhenUsed="0" w:defQFormat="0" w:count="376">
     <w:lsdException w:name="Normal" w:uiPriority="0" w:qFormat="1"/>
     <w:lsdException w:name="heading 1" w:uiPriority="9" w:qFormat="1"/>
     <w:lsdException w:name="heading 2" w:semiHidden="1" w:uiPriority="9" w:unhideWhenUsed="1" w:qFormat="1"/>
@@ -4923,7 +5276,6 @@
     <w:lsdException w:name="Hashtag" w:semiHidden="1" w:unhideWhenUsed="1"/>
     <w:lsdException w:name="Unresolved Mention" w:semiHidden="1" w:unhideWhenUsed="1"/>
     <w:lsdException w:name="Smart Link" w:semiHidden="1" w:unhideWhenUsed="1"/>
-    <w:lsdException w:name="Smart Link Error" w:semiHidden="1" w:unhideWhenUsed="1"/>
   </w:latentStyles>
   <w:style w:type="paragraph" w:default="1" w:styleId="Normal">
     <w:name w:val="Normal"/>
@@ -4978,7 +5330,7 @@
 </file>
 
 <file path=word/glossary/webSettings.xml><?xml version="1.0" encoding="utf-8"?>
-<w:webSettings xmlns:mc="http://schemas.openxmlformats.org/markup-compatibility/2006" xmlns:r="http://schemas.openxmlformats.org/officeDocument/2006/relationships" xmlns:w="http://schemas.openxmlformats.org/wordprocessingml/2006/main" xmlns:w14="http://schemas.microsoft.com/office/word/2010/wordml" xmlns:w15="http://schemas.microsoft.com/office/word/2012/wordml" xmlns:w16cid="http://schemas.microsoft.com/office/word/2016/wordml/cid" xmlns:w16se="http://schemas.microsoft.com/office/word/2015/wordml/symex" mc:Ignorable="w14 w15 w16se w16cid">
+<w:webSettings xmlns:mc="http://schemas.openxmlformats.org/markup-compatibility/2006" xmlns:r="http://schemas.openxmlformats.org/officeDocument/2006/relationships" xmlns:w="http://schemas.openxmlformats.org/wordprocessingml/2006/main" xmlns:w14="http://schemas.microsoft.com/office/word/2010/wordml" xmlns:w15="http://schemas.microsoft.com/office/word/2012/wordml" xmlns:w16cex="http://schemas.microsoft.com/office/word/2018/wordml/cex" xmlns:w16cid="http://schemas.microsoft.com/office/word/2016/wordml/cid" xmlns:w16="http://schemas.microsoft.com/office/word/2018/wordml" xmlns:w16se="http://schemas.microsoft.com/office/word/2015/wordml/symex" mc:Ignorable="w14 w15 w16se w16cid w16 w16cex">
   <w:optimizeForBrowser/>
   <w:allowPNG/>
 </w:webSettings>

</xml_diff>